<commit_message>
cambios sobre la estructura
</commit_message>
<xml_diff>
--- a/20 Good Linux Interview -EXAM.docx
+++ b/20 Good Linux Interview -EXAM.docx
@@ -1,6 +1,6 @@
 
 <file path=word/document.xml><?xml version="1.0" encoding="utf-8"?>
-<w:document xmlns:wpc="http://schemas.microsoft.com/office/word/2010/wordprocessingCanvas" xmlns:mo="http://schemas.microsoft.com/office/mac/office/2008/main" xmlns:mc="http://schemas.openxmlformats.org/markup-compatibility/2006" xmlns:mv="urn:schemas-microsoft-com:mac:vml" xmlns:o="urn:schemas-microsoft-com:office:office" xmlns:r="http://schemas.openxmlformats.org/officeDocument/2006/relationships" xmlns:m="http://schemas.openxmlformats.org/officeDocument/2006/math" xmlns:v="urn:schemas-microsoft-com:vml" xmlns:wp14="http://schemas.microsoft.com/office/word/2010/wordprocessingDrawing" xmlns:wp="http://schemas.openxmlformats.org/drawingml/2006/wordprocessingDrawing" xmlns:w10="urn:schemas-microsoft-com:office:word" xmlns:w="http://schemas.openxmlformats.org/wordprocessingml/2006/main" xmlns:w14="http://schemas.microsoft.com/office/word/2010/wordml" xmlns:w15="http://schemas.microsoft.com/office/word/2012/wordml" xmlns:wpg="http://schemas.microsoft.com/office/word/2010/wordprocessingGroup" xmlns:wpi="http://schemas.microsoft.com/office/word/2010/wordprocessingInk" xmlns:wne="http://schemas.microsoft.com/office/word/2006/wordml" xmlns:wps="http://schemas.microsoft.com/office/word/2010/wordprocessingShape" mc:Ignorable="w14 w15 wp14">
+<w:document xmlns:wpc="http://schemas.microsoft.com/office/word/2010/wordprocessingCanvas" xmlns:cx="http://schemas.microsoft.com/office/drawing/2014/chartex" xmlns:cx1="http://schemas.microsoft.com/office/drawing/2015/9/8/chartex" xmlns:cx2="http://schemas.microsoft.com/office/drawing/2015/10/21/chartex" xmlns:cx3="http://schemas.microsoft.com/office/drawing/2016/5/9/chartex" xmlns:cx4="http://schemas.microsoft.com/office/drawing/2016/5/10/chartex" xmlns:cx5="http://schemas.microsoft.com/office/drawing/2016/5/11/chartex" xmlns:cx6="http://schemas.microsoft.com/office/drawing/2016/5/12/chartex" xmlns:cx7="http://schemas.microsoft.com/office/drawing/2016/5/13/chartex" xmlns:cx8="http://schemas.microsoft.com/office/drawing/2016/5/14/chartex" xmlns:mc="http://schemas.openxmlformats.org/markup-compatibility/2006" xmlns:aink="http://schemas.microsoft.com/office/drawing/2016/ink" xmlns:am3d="http://schemas.microsoft.com/office/drawing/2017/model3d" xmlns:o="urn:schemas-microsoft-com:office:office" xmlns:r="http://schemas.openxmlformats.org/officeDocument/2006/relationships" xmlns:m="http://schemas.openxmlformats.org/officeDocument/2006/math" xmlns:v="urn:schemas-microsoft-com:vml" xmlns:wp14="http://schemas.microsoft.com/office/word/2010/wordprocessingDrawing" xmlns:wp="http://schemas.openxmlformats.org/drawingml/2006/wordprocessingDrawing" xmlns:w10="urn:schemas-microsoft-com:office:word" xmlns:w="http://schemas.openxmlformats.org/wordprocessingml/2006/main" xmlns:w14="http://schemas.microsoft.com/office/word/2010/wordml" xmlns:w15="http://schemas.microsoft.com/office/word/2012/wordml" xmlns:w16cid="http://schemas.microsoft.com/office/word/2016/wordml/cid" xmlns:w16se="http://schemas.microsoft.com/office/word/2015/wordml/symex" xmlns:wpg="http://schemas.microsoft.com/office/word/2010/wordprocessingGroup" xmlns:wpi="http://schemas.microsoft.com/office/word/2010/wordprocessingInk" xmlns:wne="http://schemas.microsoft.com/office/word/2006/wordml" xmlns:wps="http://schemas.microsoft.com/office/word/2010/wordprocessingShape" mc:Ignorable="w14 w15 w16se w16cid wp14">
   <w:body>
     <w:p>
       <w:pPr>
@@ -25,10 +25,8 @@
           <w:sz w:val="57"/>
           <w:szCs w:val="57"/>
         </w:rPr>
-        <w:t xml:space="preserve">20 </w:t>
-      </w:r>
-      <w:bookmarkStart w:id="0" w:name="_GoBack"/>
-      <w:bookmarkEnd w:id="0"/>
+        <w:t>20 Good Linux Interview Questions and Answers</w:t>
+      </w:r>
       <w:r>
         <w:rPr>
           <w:rFonts w:ascii="Arial" w:eastAsia="Times New Roman" w:hAnsi="Arial" w:cs="Arial"/>
@@ -38,8 +36,10 @@
           <w:sz w:val="57"/>
           <w:szCs w:val="57"/>
         </w:rPr>
-        <w:t>Good Linux Interview Questions and Answers</w:t>
-      </w:r>
+        <w:t xml:space="preserve"> algunas cambios</w:t>
+      </w:r>
+      <w:bookmarkStart w:id="0" w:name="_GoBack"/>
+      <w:bookmarkEnd w:id="0"/>
     </w:p>
     <w:p>
       <w:pPr>
@@ -179,7 +179,6 @@
           <w:szCs w:val="27"/>
         </w:rPr>
       </w:pPr>
-      <w:proofErr w:type="spellStart"/>
       <w:r>
         <w:rPr>
           <w:rFonts w:ascii="inherit" w:hAnsi="inherit" w:cs="Arial"/>
@@ -190,20 +189,7 @@
           <w:szCs w:val="28"/>
           <w:bdr w:val="none" w:sz="0" w:space="0" w:color="auto" w:frame="1"/>
         </w:rPr>
-        <w:t>Ans</w:t>
-      </w:r>
-      <w:proofErr w:type="spellEnd"/>
-      <w:r>
-        <w:rPr>
-          <w:rFonts w:ascii="inherit" w:hAnsi="inherit" w:cs="Arial"/>
-          <w:b/>
-          <w:bCs/>
-          <w:color w:val="339966"/>
-          <w:sz w:val="28"/>
-          <w:szCs w:val="28"/>
-          <w:bdr w:val="none" w:sz="0" w:space="0" w:color="auto" w:frame="1"/>
-        </w:rPr>
-        <w:t>:</w:t>
+        <w:t>Ans:</w:t>
       </w:r>
       <w:r>
         <w:rPr>
@@ -216,7 +202,6 @@
         <w:t> Using </w:t>
       </w:r>
       <w:hyperlink r:id="rId6" w:tgtFrame="_blank" w:history="1">
-        <w:proofErr w:type="spellStart"/>
         <w:r>
           <w:rPr>
             <w:rFonts w:ascii="inherit" w:hAnsi="inherit" w:cs="Arial"/>
@@ -227,7 +212,6 @@
           </w:rPr>
           <w:t>vmstat</w:t>
         </w:r>
-        <w:proofErr w:type="spellEnd"/>
       </w:hyperlink>
       <w:r>
         <w:rPr>
@@ -275,7 +259,6 @@
           <w:szCs w:val="27"/>
         </w:rPr>
       </w:pPr>
-      <w:proofErr w:type="spellStart"/>
       <w:r>
         <w:rPr>
           <w:rFonts w:ascii="inherit" w:hAnsi="inherit" w:cs="Arial"/>
@@ -286,74 +269,17 @@
           <w:szCs w:val="28"/>
           <w:bdr w:val="none" w:sz="0" w:space="0" w:color="auto" w:frame="1"/>
         </w:rPr>
-        <w:t>Ans</w:t>
-      </w:r>
-      <w:proofErr w:type="spellEnd"/>
-      <w:r>
-        <w:rPr>
-          <w:rFonts w:ascii="inherit" w:hAnsi="inherit" w:cs="Arial"/>
-          <w:b/>
-          <w:bCs/>
-          <w:color w:val="339966"/>
-          <w:sz w:val="28"/>
-          <w:szCs w:val="28"/>
-          <w:bdr w:val="none" w:sz="0" w:space="0" w:color="auto" w:frame="1"/>
-        </w:rPr>
-        <w:t>:</w:t>
-      </w:r>
-      <w:r>
-        <w:rPr>
-          <w:rFonts w:ascii="inherit" w:hAnsi="inherit" w:cs="Arial"/>
-          <w:color w:val="666666"/>
-          <w:sz w:val="28"/>
-          <w:szCs w:val="28"/>
-          <w:bdr w:val="none" w:sz="0" w:space="0" w:color="auto" w:frame="1"/>
-        </w:rPr>
-        <w:t> In RHEL/Centos 5/6 by changing the value in /</w:t>
-      </w:r>
-      <w:proofErr w:type="spellStart"/>
-      <w:r>
-        <w:rPr>
-          <w:rFonts w:ascii="inherit" w:hAnsi="inherit" w:cs="Arial"/>
-          <w:color w:val="666666"/>
-          <w:sz w:val="28"/>
-          <w:szCs w:val="28"/>
-          <w:bdr w:val="none" w:sz="0" w:space="0" w:color="auto" w:frame="1"/>
-        </w:rPr>
-        <w:t>etc</w:t>
-      </w:r>
-      <w:proofErr w:type="spellEnd"/>
-      <w:r>
-        <w:rPr>
-          <w:rFonts w:ascii="inherit" w:hAnsi="inherit" w:cs="Arial"/>
-          <w:color w:val="666666"/>
-          <w:sz w:val="28"/>
-          <w:szCs w:val="28"/>
-          <w:bdr w:val="none" w:sz="0" w:space="0" w:color="auto" w:frame="1"/>
-        </w:rPr>
-        <w:t>/</w:t>
-      </w:r>
-      <w:proofErr w:type="spellStart"/>
-      <w:r>
-        <w:rPr>
-          <w:rFonts w:ascii="inherit" w:hAnsi="inherit" w:cs="Arial"/>
-          <w:color w:val="666666"/>
-          <w:sz w:val="28"/>
-          <w:szCs w:val="28"/>
-          <w:bdr w:val="none" w:sz="0" w:space="0" w:color="auto" w:frame="1"/>
-        </w:rPr>
-        <w:t>inittab</w:t>
-      </w:r>
-      <w:proofErr w:type="spellEnd"/>
-      <w:r>
-        <w:rPr>
-          <w:rFonts w:ascii="inherit" w:hAnsi="inherit" w:cs="Arial"/>
-          <w:color w:val="666666"/>
-          <w:sz w:val="28"/>
-          <w:szCs w:val="28"/>
-          <w:bdr w:val="none" w:sz="0" w:space="0" w:color="auto" w:frame="1"/>
-        </w:rPr>
-        <w:t xml:space="preserve"> file as mentioned below</w:t>
+        <w:t>Ans:</w:t>
+      </w:r>
+      <w:r>
+        <w:rPr>
+          <w:rFonts w:ascii="inherit" w:hAnsi="inherit" w:cs="Arial"/>
+          <w:color w:val="666666"/>
+          <w:sz w:val="28"/>
+          <w:szCs w:val="28"/>
+          <w:bdr w:val="none" w:sz="0" w:space="0" w:color="auto" w:frame="1"/>
+        </w:rPr>
+        <w:t> In RHEL/Centos 5/6 by changing the value in /etc/inittab file as mentioned below</w:t>
       </w:r>
     </w:p>
     <w:p>
@@ -398,73 +324,7 @@
           <w:szCs w:val="28"/>
           <w:bdr w:val="none" w:sz="0" w:space="0" w:color="auto" w:frame="1"/>
         </w:rPr>
-        <w:t xml:space="preserve">[root@Arkit-RHEL6 </w:t>
-      </w:r>
-      <w:proofErr w:type="gramStart"/>
-      <w:r>
-        <w:rPr>
-          <w:rFonts w:ascii="inherit" w:hAnsi="inherit" w:cs="Courier New"/>
-          <w:color w:val="FFFFFF"/>
-          <w:sz w:val="28"/>
-          <w:szCs w:val="28"/>
-          <w:bdr w:val="none" w:sz="0" w:space="0" w:color="auto" w:frame="1"/>
-        </w:rPr>
-        <w:t>~]#</w:t>
-      </w:r>
-      <w:proofErr w:type="gramEnd"/>
-      <w:r>
-        <w:rPr>
-          <w:rFonts w:ascii="inherit" w:hAnsi="inherit" w:cs="Courier New"/>
-          <w:color w:val="FFFFFF"/>
-          <w:sz w:val="28"/>
-          <w:szCs w:val="28"/>
-          <w:bdr w:val="none" w:sz="0" w:space="0" w:color="auto" w:frame="1"/>
-        </w:rPr>
-        <w:t xml:space="preserve"> vi /</w:t>
-      </w:r>
-      <w:proofErr w:type="spellStart"/>
-      <w:r>
-        <w:rPr>
-          <w:rFonts w:ascii="inherit" w:hAnsi="inherit" w:cs="Courier New"/>
-          <w:color w:val="FFFFFF"/>
-          <w:sz w:val="28"/>
-          <w:szCs w:val="28"/>
-          <w:bdr w:val="none" w:sz="0" w:space="0" w:color="auto" w:frame="1"/>
-        </w:rPr>
-        <w:t>etc</w:t>
-      </w:r>
-      <w:proofErr w:type="spellEnd"/>
-      <w:r>
-        <w:rPr>
-          <w:rFonts w:ascii="inherit" w:hAnsi="inherit" w:cs="Courier New"/>
-          <w:color w:val="FFFFFF"/>
-          <w:sz w:val="28"/>
-          <w:szCs w:val="28"/>
-          <w:bdr w:val="none" w:sz="0" w:space="0" w:color="auto" w:frame="1"/>
-        </w:rPr>
-        <w:t>/</w:t>
-      </w:r>
-      <w:proofErr w:type="spellStart"/>
-      <w:r>
-        <w:rPr>
-          <w:rFonts w:ascii="inherit" w:hAnsi="inherit" w:cs="Courier New"/>
-          <w:color w:val="FFFFFF"/>
-          <w:sz w:val="28"/>
-          <w:szCs w:val="28"/>
-          <w:bdr w:val="none" w:sz="0" w:space="0" w:color="auto" w:frame="1"/>
-        </w:rPr>
-        <w:t>inittab</w:t>
-      </w:r>
-      <w:proofErr w:type="spellEnd"/>
-      <w:r>
-        <w:rPr>
-          <w:rFonts w:ascii="inherit" w:hAnsi="inherit" w:cs="Courier New"/>
-          <w:color w:val="FFFFFF"/>
-          <w:sz w:val="28"/>
-          <w:szCs w:val="28"/>
-          <w:bdr w:val="none" w:sz="0" w:space="0" w:color="auto" w:frame="1"/>
-        </w:rPr>
-        <w:t xml:space="preserve"> |grep id</w:t>
+        <w:t>[root@Arkit-RHEL6 ~]# vi /etc/inittab |grep id</w:t>
       </w:r>
     </w:p>
     <w:p>
@@ -509,86 +369,8 @@
           <w:szCs w:val="28"/>
           <w:bdr w:val="none" w:sz="0" w:space="0" w:color="auto" w:frame="1"/>
         </w:rPr>
-        <w:t xml:space="preserve"># Individual </w:t>
-      </w:r>
-      <w:proofErr w:type="spellStart"/>
-      <w:r>
-        <w:rPr>
-          <w:rFonts w:ascii="inherit" w:hAnsi="inherit" w:cs="Courier New"/>
-          <w:color w:val="FFFFFF"/>
-          <w:sz w:val="28"/>
-          <w:szCs w:val="28"/>
-          <w:bdr w:val="none" w:sz="0" w:space="0" w:color="auto" w:frame="1"/>
-        </w:rPr>
-        <w:t>runlevels</w:t>
-      </w:r>
-      <w:proofErr w:type="spellEnd"/>
-      <w:r>
-        <w:rPr>
-          <w:rFonts w:ascii="inherit" w:hAnsi="inherit" w:cs="Courier New"/>
-          <w:color w:val="FFFFFF"/>
-          <w:sz w:val="28"/>
-          <w:szCs w:val="28"/>
-          <w:bdr w:val="none" w:sz="0" w:space="0" w:color="auto" w:frame="1"/>
-        </w:rPr>
-        <w:t xml:space="preserve"> are started by /</w:t>
-      </w:r>
-      <w:proofErr w:type="spellStart"/>
-      <w:r>
-        <w:rPr>
-          <w:rFonts w:ascii="inherit" w:hAnsi="inherit" w:cs="Courier New"/>
-          <w:color w:val="FFFFFF"/>
-          <w:sz w:val="28"/>
-          <w:szCs w:val="28"/>
-          <w:bdr w:val="none" w:sz="0" w:space="0" w:color="auto" w:frame="1"/>
-        </w:rPr>
-        <w:t>etc</w:t>
-      </w:r>
-      <w:proofErr w:type="spellEnd"/>
-      <w:r>
-        <w:rPr>
-          <w:rFonts w:ascii="inherit" w:hAnsi="inherit" w:cs="Courier New"/>
-          <w:color w:val="FFFFFF"/>
-          <w:sz w:val="28"/>
-          <w:szCs w:val="28"/>
-          <w:bdr w:val="none" w:sz="0" w:space="0" w:color="auto" w:frame="1"/>
-        </w:rPr>
-        <w:t>/</w:t>
-      </w:r>
-      <w:proofErr w:type="spellStart"/>
-      <w:r>
-        <w:rPr>
-          <w:rFonts w:ascii="inherit" w:hAnsi="inherit" w:cs="Courier New"/>
-          <w:color w:val="FFFFFF"/>
-          <w:sz w:val="28"/>
-          <w:szCs w:val="28"/>
-          <w:bdr w:val="none" w:sz="0" w:space="0" w:color="auto" w:frame="1"/>
-        </w:rPr>
-        <w:t>init</w:t>
-      </w:r>
-      <w:proofErr w:type="spellEnd"/>
-      <w:r>
-        <w:rPr>
-          <w:rFonts w:ascii="inherit" w:hAnsi="inherit" w:cs="Courier New"/>
-          <w:color w:val="FFFFFF"/>
-          <w:sz w:val="28"/>
-          <w:szCs w:val="28"/>
-          <w:bdr w:val="none" w:sz="0" w:space="0" w:color="auto" w:frame="1"/>
-        </w:rPr>
-        <w:t>/</w:t>
-      </w:r>
-      <w:proofErr w:type="spellStart"/>
-      <w:r>
-        <w:rPr>
-          <w:rFonts w:ascii="inherit" w:hAnsi="inherit" w:cs="Courier New"/>
-          <w:color w:val="FFFFFF"/>
-          <w:sz w:val="28"/>
-          <w:szCs w:val="28"/>
-          <w:bdr w:val="none" w:sz="0" w:space="0" w:color="auto" w:frame="1"/>
-        </w:rPr>
-        <w:t>rc.conf</w:t>
-      </w:r>
-      <w:proofErr w:type="spellEnd"/>
+        <w:t># Individual runlevels are started by /etc/init/rc.conf</w:t>
+      </w:r>
     </w:p>
     <w:p>
       <w:pPr>
@@ -634,7 +416,6 @@
         </w:rPr>
         <w:t>id:</w:t>
       </w:r>
-      <w:proofErr w:type="gramStart"/>
       <w:r>
         <w:rPr>
           <w:rFonts w:ascii="inherit" w:hAnsi="inherit" w:cs="Courier New"/>
@@ -653,18 +434,7 @@
           <w:szCs w:val="28"/>
           <w:bdr w:val="none" w:sz="0" w:space="0" w:color="auto" w:frame="1"/>
         </w:rPr>
-        <w:t>:initdefault</w:t>
-      </w:r>
-      <w:proofErr w:type="gramEnd"/>
-      <w:r>
-        <w:rPr>
-          <w:rFonts w:ascii="inherit" w:hAnsi="inherit" w:cs="Courier New"/>
-          <w:color w:val="FFFFFF"/>
-          <w:sz w:val="28"/>
-          <w:szCs w:val="28"/>
-          <w:bdr w:val="none" w:sz="0" w:space="0" w:color="auto" w:frame="1"/>
-        </w:rPr>
-        <w:t>:</w:t>
+        <w:t>:initdefault:</w:t>
       </w:r>
     </w:p>
     <w:p>
@@ -688,47 +458,20 @@
           <w:szCs w:val="28"/>
           <w:bdr w:val="none" w:sz="0" w:space="0" w:color="auto" w:frame="1"/>
         </w:rPr>
-        <w:t xml:space="preserve">3. What are the default ports used for </w:t>
-      </w:r>
-      <w:proofErr w:type="gramStart"/>
-      <w:r>
-        <w:rPr>
-          <w:rFonts w:ascii="inherit" w:hAnsi="inherit" w:cs="Arial"/>
-          <w:b/>
-          <w:bCs/>
-          <w:color w:val="FF9900"/>
-          <w:sz w:val="28"/>
-          <w:szCs w:val="28"/>
-          <w:bdr w:val="none" w:sz="0" w:space="0" w:color="auto" w:frame="1"/>
-        </w:rPr>
-        <w:t>SMTP,DNS</w:t>
-      </w:r>
-      <w:proofErr w:type="gramEnd"/>
-      <w:r>
-        <w:rPr>
-          <w:rFonts w:ascii="inherit" w:hAnsi="inherit" w:cs="Arial"/>
-          <w:b/>
-          <w:bCs/>
-          <w:color w:val="FF9900"/>
-          <w:sz w:val="28"/>
-          <w:szCs w:val="28"/>
-          <w:bdr w:val="none" w:sz="0" w:space="0" w:color="auto" w:frame="1"/>
-        </w:rPr>
-        <w:t>,FTP,DHCP, SSH and HTTP.?</w:t>
-      </w:r>
-    </w:p>
-    <w:p>
-      <w:pPr>
-        <w:spacing w:line="384" w:lineRule="atLeast"/>
-        <w:textAlignment w:val="baseline"/>
-        <w:rPr>
-          <w:rFonts w:ascii="inherit" w:hAnsi="inherit" w:cs="Arial"/>
-          <w:color w:val="666666"/>
-          <w:sz w:val="27"/>
-          <w:szCs w:val="27"/>
-        </w:rPr>
-      </w:pPr>
-      <w:proofErr w:type="spellStart"/>
+        <w:t>3. What are the default ports used for SMTP,DNS,FTP,DHCP, SSH and HTTP.?</w:t>
+      </w:r>
+    </w:p>
+    <w:p>
+      <w:pPr>
+        <w:spacing w:line="384" w:lineRule="atLeast"/>
+        <w:textAlignment w:val="baseline"/>
+        <w:rPr>
+          <w:rFonts w:ascii="inherit" w:hAnsi="inherit" w:cs="Arial"/>
+          <w:color w:val="666666"/>
+          <w:sz w:val="27"/>
+          <w:szCs w:val="27"/>
+        </w:rPr>
+      </w:pPr>
       <w:r>
         <w:rPr>
           <w:rFonts w:ascii="inherit" w:hAnsi="inherit" w:cs="Arial"/>
@@ -739,20 +482,7 @@
           <w:szCs w:val="28"/>
           <w:bdr w:val="none" w:sz="0" w:space="0" w:color="auto" w:frame="1"/>
         </w:rPr>
-        <w:t>Ans</w:t>
-      </w:r>
-      <w:proofErr w:type="spellEnd"/>
-      <w:r>
-        <w:rPr>
-          <w:rFonts w:ascii="inherit" w:hAnsi="inherit" w:cs="Arial"/>
-          <w:b/>
-          <w:bCs/>
-          <w:color w:val="339966"/>
-          <w:sz w:val="28"/>
-          <w:szCs w:val="28"/>
-          <w:bdr w:val="none" w:sz="0" w:space="0" w:color="auto" w:frame="1"/>
-        </w:rPr>
-        <w:t>: </w:t>
+        <w:t>Ans: </w:t>
       </w:r>
     </w:p>
     <w:p>
@@ -950,7 +680,6 @@
           <w:szCs w:val="27"/>
         </w:rPr>
       </w:pPr>
-      <w:proofErr w:type="spellStart"/>
       <w:r>
         <w:rPr>
           <w:rFonts w:ascii="inherit" w:hAnsi="inherit" w:cs="Arial"/>
@@ -961,20 +690,7 @@
           <w:szCs w:val="28"/>
           <w:bdr w:val="none" w:sz="0" w:space="0" w:color="auto" w:frame="1"/>
         </w:rPr>
-        <w:t>Ans</w:t>
-      </w:r>
-      <w:proofErr w:type="spellEnd"/>
-      <w:r>
-        <w:rPr>
-          <w:rFonts w:ascii="inherit" w:hAnsi="inherit" w:cs="Arial"/>
-          <w:b/>
-          <w:bCs/>
-          <w:color w:val="339966"/>
-          <w:sz w:val="28"/>
-          <w:szCs w:val="28"/>
-          <w:bdr w:val="none" w:sz="0" w:space="0" w:color="auto" w:frame="1"/>
-        </w:rPr>
-        <w:t>:</w:t>
+        <w:t>Ans:</w:t>
       </w:r>
       <w:r>
         <w:rPr>
@@ -986,7 +702,6 @@
         </w:rPr>
         <w:t> Using </w:t>
       </w:r>
-      <w:proofErr w:type="spellStart"/>
       <w:r>
         <w:rPr>
           <w:rFonts w:ascii="Courier New" w:hAnsi="Courier New" w:cs="Courier New"/>
@@ -995,53 +710,8 @@
           <w:szCs w:val="28"/>
           <w:bdr w:val="none" w:sz="0" w:space="0" w:color="auto" w:frame="1"/>
         </w:rPr>
-        <w:t>nmap</w:t>
-      </w:r>
-      <w:proofErr w:type="spellEnd"/>
-      <w:r>
-        <w:rPr>
-          <w:rFonts w:ascii="Courier New" w:hAnsi="Courier New" w:cs="Courier New"/>
-          <w:color w:val="666666"/>
-          <w:sz w:val="28"/>
-          <w:szCs w:val="28"/>
-          <w:bdr w:val="none" w:sz="0" w:space="0" w:color="auto" w:frame="1"/>
-        </w:rPr>
-        <w:t xml:space="preserve">, </w:t>
-      </w:r>
-      <w:proofErr w:type="spellStart"/>
-      <w:r>
-        <w:rPr>
-          <w:rFonts w:ascii="Courier New" w:hAnsi="Courier New" w:cs="Courier New"/>
-          <w:color w:val="666666"/>
-          <w:sz w:val="28"/>
-          <w:szCs w:val="28"/>
-          <w:bdr w:val="none" w:sz="0" w:space="0" w:color="auto" w:frame="1"/>
-        </w:rPr>
-        <w:t>netstat</w:t>
-      </w:r>
-      <w:proofErr w:type="spellEnd"/>
-      <w:r>
-        <w:rPr>
-          <w:rFonts w:ascii="Courier New" w:hAnsi="Courier New" w:cs="Courier New"/>
-          <w:color w:val="666666"/>
-          <w:sz w:val="28"/>
-          <w:szCs w:val="28"/>
-          <w:bdr w:val="none" w:sz="0" w:space="0" w:color="auto" w:frame="1"/>
-        </w:rPr>
-        <w:t xml:space="preserve"> and </w:t>
-      </w:r>
-      <w:proofErr w:type="spellStart"/>
-      <w:r>
-        <w:rPr>
-          <w:rFonts w:ascii="Courier New" w:hAnsi="Courier New" w:cs="Courier New"/>
-          <w:color w:val="666666"/>
-          <w:sz w:val="28"/>
-          <w:szCs w:val="28"/>
-          <w:bdr w:val="none" w:sz="0" w:space="0" w:color="auto" w:frame="1"/>
-        </w:rPr>
-        <w:t>lsof</w:t>
-      </w:r>
-      <w:proofErr w:type="spellEnd"/>
+        <w:t>nmap, netstat and lsof</w:t>
+      </w:r>
       <w:r>
         <w:rPr>
           <w:rFonts w:ascii="inherit" w:hAnsi="inherit" w:cs="Arial"/>
@@ -1117,39 +787,7 @@
           <w:color w:val="FFFFFF"/>
         </w:rPr>
         <w:lastRenderedPageBreak/>
-        <w:t xml:space="preserve"># </w:t>
-      </w:r>
-      <w:proofErr w:type="spellStart"/>
-      <w:r>
-        <w:rPr>
-          <w:rFonts w:ascii="Monaco" w:hAnsi="Monaco" w:cs="Courier New"/>
-          <w:color w:val="FFFFFF"/>
-        </w:rPr>
-        <w:t>nmap</w:t>
-      </w:r>
-      <w:proofErr w:type="spellEnd"/>
-      <w:r>
-        <w:rPr>
-          <w:rFonts w:ascii="Monaco" w:hAnsi="Monaco" w:cs="Courier New"/>
-          <w:color w:val="FFFFFF"/>
-        </w:rPr>
-        <w:t xml:space="preserve"> -</w:t>
-      </w:r>
-      <w:proofErr w:type="spellStart"/>
-      <w:r>
-        <w:rPr>
-          <w:rFonts w:ascii="Monaco" w:hAnsi="Monaco" w:cs="Courier New"/>
-          <w:color w:val="FFFFFF"/>
-        </w:rPr>
-        <w:t>sT</w:t>
-      </w:r>
-      <w:proofErr w:type="spellEnd"/>
-      <w:r>
-        <w:rPr>
-          <w:rFonts w:ascii="Monaco" w:hAnsi="Monaco" w:cs="Courier New"/>
-          <w:color w:val="FFFFFF"/>
-        </w:rPr>
-        <w:t xml:space="preserve"> -O localhost </w:t>
+        <w:t># nmap -sT -O localhost </w:t>
       </w:r>
     </w:p>
     <w:p>
@@ -1191,33 +829,8 @@
           <w:rFonts w:ascii="Monaco" w:hAnsi="Monaco" w:cs="Courier New"/>
           <w:color w:val="FFFFFF"/>
         </w:rPr>
-        <w:t xml:space="preserve"># </w:t>
-      </w:r>
-      <w:proofErr w:type="spellStart"/>
-      <w:r>
-        <w:rPr>
-          <w:rFonts w:ascii="Monaco" w:hAnsi="Monaco" w:cs="Courier New"/>
-          <w:color w:val="FFFFFF"/>
-        </w:rPr>
-        <w:t>ss</w:t>
-      </w:r>
-      <w:proofErr w:type="spellEnd"/>
-      <w:r>
-        <w:rPr>
-          <w:rFonts w:ascii="Monaco" w:hAnsi="Monaco" w:cs="Courier New"/>
-          <w:color w:val="FFFFFF"/>
-        </w:rPr>
-        <w:t xml:space="preserve"> -</w:t>
-      </w:r>
-      <w:proofErr w:type="spellStart"/>
-      <w:r>
-        <w:rPr>
-          <w:rFonts w:ascii="Monaco" w:hAnsi="Monaco" w:cs="Courier New"/>
-          <w:color w:val="FFFFFF"/>
-        </w:rPr>
-        <w:t>tunlap</w:t>
-      </w:r>
-      <w:proofErr w:type="spellEnd"/>
+        <w:t># ss -tunlap</w:t>
+      </w:r>
     </w:p>
     <w:p>
       <w:pPr>
@@ -1258,33 +871,8 @@
           <w:rFonts w:ascii="Monaco" w:hAnsi="Monaco" w:cs="Courier New"/>
           <w:color w:val="FFFFFF"/>
         </w:rPr>
-        <w:t xml:space="preserve"># </w:t>
-      </w:r>
-      <w:proofErr w:type="spellStart"/>
-      <w:r>
-        <w:rPr>
-          <w:rFonts w:ascii="Monaco" w:hAnsi="Monaco" w:cs="Courier New"/>
-          <w:color w:val="FFFFFF"/>
-        </w:rPr>
-        <w:t>netstat</w:t>
-      </w:r>
-      <w:proofErr w:type="spellEnd"/>
-      <w:r>
-        <w:rPr>
-          <w:rFonts w:ascii="Monaco" w:hAnsi="Monaco" w:cs="Courier New"/>
-          <w:color w:val="FFFFFF"/>
-        </w:rPr>
-        <w:t xml:space="preserve"> -</w:t>
-      </w:r>
-      <w:proofErr w:type="spellStart"/>
-      <w:r>
-        <w:rPr>
-          <w:rFonts w:ascii="Monaco" w:hAnsi="Monaco" w:cs="Courier New"/>
-          <w:color w:val="FFFFFF"/>
-        </w:rPr>
-        <w:t>anp</w:t>
-      </w:r>
-      <w:proofErr w:type="spellEnd"/>
+        <w:t># netstat -anp</w:t>
+      </w:r>
     </w:p>
     <w:p>
       <w:pPr>
@@ -1321,7 +909,6 @@
           <w:szCs w:val="27"/>
         </w:rPr>
       </w:pPr>
-      <w:proofErr w:type="spellStart"/>
       <w:r>
         <w:rPr>
           <w:rFonts w:ascii="inherit" w:hAnsi="inherit" w:cs="Arial"/>
@@ -1332,9 +919,54 @@
           <w:szCs w:val="28"/>
           <w:bdr w:val="none" w:sz="0" w:space="0" w:color="auto" w:frame="1"/>
         </w:rPr>
-        <w:t>Ans</w:t>
-      </w:r>
-      <w:proofErr w:type="spellEnd"/>
+        <w:t>Ans:</w:t>
+      </w:r>
+      <w:r>
+        <w:rPr>
+          <w:rFonts w:ascii="inherit" w:hAnsi="inherit" w:cs="Arial"/>
+          <w:color w:val="666666"/>
+          <w:sz w:val="28"/>
+          <w:szCs w:val="28"/>
+          <w:bdr w:val="none" w:sz="0" w:space="0" w:color="auto" w:frame="1"/>
+        </w:rPr>
+        <w:t> We can change the kernel parameters using /etc/sysctl.conf file</w:t>
+      </w:r>
+    </w:p>
+    <w:p>
+      <w:pPr>
+        <w:spacing w:line="384" w:lineRule="atLeast"/>
+        <w:textAlignment w:val="baseline"/>
+        <w:rPr>
+          <w:rFonts w:ascii="inherit" w:hAnsi="inherit" w:cs="Arial"/>
+          <w:color w:val="666666"/>
+          <w:sz w:val="27"/>
+          <w:szCs w:val="27"/>
+        </w:rPr>
+      </w:pPr>
+      <w:r>
+        <w:rPr>
+          <w:rFonts w:ascii="inherit" w:hAnsi="inherit" w:cs="Arial"/>
+          <w:b/>
+          <w:bCs/>
+          <w:color w:val="FF9900"/>
+          <w:sz w:val="28"/>
+          <w:szCs w:val="28"/>
+          <w:bdr w:val="none" w:sz="0" w:space="0" w:color="auto" w:frame="1"/>
+        </w:rPr>
+        <w:t>6. What is Puppet Server.?</w:t>
+      </w:r>
+    </w:p>
+    <w:p>
+      <w:pPr>
+        <w:spacing w:line="384" w:lineRule="atLeast"/>
+        <w:textAlignment w:val="baseline"/>
+        <w:rPr>
+          <w:rFonts w:ascii="inherit" w:hAnsi="inherit" w:cs="Arial"/>
+          <w:color w:val="666666"/>
+          <w:sz w:val="27"/>
+          <w:szCs w:val="27"/>
+        </w:rPr>
+      </w:pPr>
       <w:r>
         <w:rPr>
           <w:rFonts w:ascii="inherit" w:hAnsi="inherit" w:cs="Arial"/>
@@ -1345,61 +977,17 @@
           <w:szCs w:val="28"/>
           <w:bdr w:val="none" w:sz="0" w:space="0" w:color="auto" w:frame="1"/>
         </w:rPr>
-        <w:t>:</w:t>
-      </w:r>
-      <w:r>
-        <w:rPr>
-          <w:rFonts w:ascii="inherit" w:hAnsi="inherit" w:cs="Arial"/>
-          <w:color w:val="666666"/>
-          <w:sz w:val="28"/>
-          <w:szCs w:val="28"/>
-          <w:bdr w:val="none" w:sz="0" w:space="0" w:color="auto" w:frame="1"/>
-        </w:rPr>
-        <w:t> We can change the kernel parameters using /</w:t>
-      </w:r>
-      <w:proofErr w:type="spellStart"/>
-      <w:r>
-        <w:rPr>
-          <w:rFonts w:ascii="inherit" w:hAnsi="inherit" w:cs="Arial"/>
-          <w:color w:val="666666"/>
-          <w:sz w:val="28"/>
-          <w:szCs w:val="28"/>
-          <w:bdr w:val="none" w:sz="0" w:space="0" w:color="auto" w:frame="1"/>
-        </w:rPr>
-        <w:t>etc</w:t>
-      </w:r>
-      <w:proofErr w:type="spellEnd"/>
-      <w:r>
-        <w:rPr>
-          <w:rFonts w:ascii="inherit" w:hAnsi="inherit" w:cs="Arial"/>
-          <w:color w:val="666666"/>
-          <w:sz w:val="28"/>
-          <w:szCs w:val="28"/>
-          <w:bdr w:val="none" w:sz="0" w:space="0" w:color="auto" w:frame="1"/>
-        </w:rPr>
-        <w:t>/</w:t>
-      </w:r>
-      <w:proofErr w:type="spellStart"/>
-      <w:r>
-        <w:rPr>
-          <w:rFonts w:ascii="inherit" w:hAnsi="inherit" w:cs="Arial"/>
-          <w:color w:val="666666"/>
-          <w:sz w:val="28"/>
-          <w:szCs w:val="28"/>
-          <w:bdr w:val="none" w:sz="0" w:space="0" w:color="auto" w:frame="1"/>
-        </w:rPr>
-        <w:t>sysctl.conf</w:t>
-      </w:r>
-      <w:proofErr w:type="spellEnd"/>
-      <w:r>
-        <w:rPr>
-          <w:rFonts w:ascii="inherit" w:hAnsi="inherit" w:cs="Arial"/>
-          <w:color w:val="666666"/>
-          <w:sz w:val="28"/>
-          <w:szCs w:val="28"/>
-          <w:bdr w:val="none" w:sz="0" w:space="0" w:color="auto" w:frame="1"/>
-        </w:rPr>
-        <w:t xml:space="preserve"> file</w:t>
+        <w:t>Ans:</w:t>
+      </w:r>
+      <w:r>
+        <w:rPr>
+          <w:rFonts w:ascii="inherit" w:hAnsi="inherit" w:cs="Arial"/>
+          <w:color w:val="666666"/>
+          <w:sz w:val="28"/>
+          <w:szCs w:val="28"/>
+          <w:bdr w:val="none" w:sz="0" w:space="0" w:color="auto" w:frame="1"/>
+        </w:rPr>
+        <w:t> Puppet software is a open-source configuration management tool. Which will support for multiple operating system such as Unix-like systems and Microsoft windows.</w:t>
       </w:r>
     </w:p>
     <w:p>
@@ -1423,21 +1011,20 @@
           <w:szCs w:val="28"/>
           <w:bdr w:val="none" w:sz="0" w:space="0" w:color="auto" w:frame="1"/>
         </w:rPr>
-        <w:t>6. What is Puppet Server.?</w:t>
-      </w:r>
-    </w:p>
-    <w:p>
-      <w:pPr>
-        <w:spacing w:line="384" w:lineRule="atLeast"/>
-        <w:textAlignment w:val="baseline"/>
-        <w:rPr>
-          <w:rFonts w:ascii="inherit" w:hAnsi="inherit" w:cs="Arial"/>
-          <w:color w:val="666666"/>
-          <w:sz w:val="27"/>
-          <w:szCs w:val="27"/>
-        </w:rPr>
-      </w:pPr>
-      <w:proofErr w:type="spellStart"/>
+        <w:t>7. What are Symbolic Links and hard links.?</w:t>
+      </w:r>
+    </w:p>
+    <w:p>
+      <w:pPr>
+        <w:spacing w:line="384" w:lineRule="atLeast"/>
+        <w:textAlignment w:val="baseline"/>
+        <w:rPr>
+          <w:rFonts w:ascii="inherit" w:hAnsi="inherit" w:cs="Arial"/>
+          <w:color w:val="666666"/>
+          <w:sz w:val="27"/>
+          <w:szCs w:val="27"/>
+        </w:rPr>
+      </w:pPr>
       <w:r>
         <w:rPr>
           <w:rFonts w:ascii="inherit" w:hAnsi="inherit" w:cs="Arial"/>
@@ -1448,9 +1035,54 @@
           <w:szCs w:val="28"/>
           <w:bdr w:val="none" w:sz="0" w:space="0" w:color="auto" w:frame="1"/>
         </w:rPr>
-        <w:t>Ans</w:t>
-      </w:r>
-      <w:proofErr w:type="spellEnd"/>
+        <w:t>Ans:</w:t>
+      </w:r>
+      <w:r>
+        <w:rPr>
+          <w:rFonts w:ascii="inherit" w:hAnsi="inherit" w:cs="Arial"/>
+          <w:color w:val="666666"/>
+          <w:sz w:val="28"/>
+          <w:szCs w:val="28"/>
+          <w:bdr w:val="none" w:sz="0" w:space="0" w:color="auto" w:frame="1"/>
+        </w:rPr>
+        <w:t> Symbolic links are the links which reference to actual files with other nicknames. We can add symbolic links to files and directories.</w:t>
+      </w:r>
+    </w:p>
+    <w:p>
+      <w:pPr>
+        <w:spacing w:line="384" w:lineRule="atLeast"/>
+        <w:textAlignment w:val="baseline"/>
+        <w:rPr>
+          <w:rFonts w:ascii="inherit" w:hAnsi="inherit" w:cs="Arial"/>
+          <w:color w:val="666666"/>
+          <w:sz w:val="27"/>
+          <w:szCs w:val="27"/>
+        </w:rPr>
+      </w:pPr>
+      <w:r>
+        <w:rPr>
+          <w:rFonts w:ascii="inherit" w:hAnsi="inherit" w:cs="Arial"/>
+          <w:b/>
+          <w:bCs/>
+          <w:color w:val="FF9900"/>
+          <w:sz w:val="28"/>
+          <w:szCs w:val="28"/>
+          <w:bdr w:val="none" w:sz="0" w:space="0" w:color="auto" w:frame="1"/>
+        </w:rPr>
+        <w:t>8. How to you execute more than one command or programs from Crontab entry.?</w:t>
+      </w:r>
+    </w:p>
+    <w:p>
+      <w:pPr>
+        <w:spacing w:line="384" w:lineRule="atLeast"/>
+        <w:textAlignment w:val="baseline"/>
+        <w:rPr>
+          <w:rFonts w:ascii="inherit" w:hAnsi="inherit" w:cs="Arial"/>
+          <w:color w:val="666666"/>
+          <w:sz w:val="27"/>
+          <w:szCs w:val="27"/>
+        </w:rPr>
+      </w:pPr>
       <w:r>
         <w:rPr>
           <w:rFonts w:ascii="inherit" w:hAnsi="inherit" w:cs="Arial"/>
@@ -1461,233 +1093,17 @@
           <w:szCs w:val="28"/>
           <w:bdr w:val="none" w:sz="0" w:space="0" w:color="auto" w:frame="1"/>
         </w:rPr>
-        <w:t>:</w:t>
-      </w:r>
-      <w:r>
-        <w:rPr>
-          <w:rFonts w:ascii="inherit" w:hAnsi="inherit" w:cs="Arial"/>
-          <w:color w:val="666666"/>
-          <w:sz w:val="28"/>
-          <w:szCs w:val="28"/>
-          <w:bdr w:val="none" w:sz="0" w:space="0" w:color="auto" w:frame="1"/>
-        </w:rPr>
-        <w:t xml:space="preserve"> Puppet software is </w:t>
-      </w:r>
-      <w:proofErr w:type="spellStart"/>
-      <w:proofErr w:type="gramStart"/>
-      <w:r>
-        <w:rPr>
-          <w:rFonts w:ascii="inherit" w:hAnsi="inherit" w:cs="Arial"/>
-          <w:color w:val="666666"/>
-          <w:sz w:val="28"/>
-          <w:szCs w:val="28"/>
-          <w:bdr w:val="none" w:sz="0" w:space="0" w:color="auto" w:frame="1"/>
-        </w:rPr>
-        <w:t>a</w:t>
-      </w:r>
-      <w:proofErr w:type="spellEnd"/>
-      <w:proofErr w:type="gramEnd"/>
-      <w:r>
-        <w:rPr>
-          <w:rFonts w:ascii="inherit" w:hAnsi="inherit" w:cs="Arial"/>
-          <w:color w:val="666666"/>
-          <w:sz w:val="28"/>
-          <w:szCs w:val="28"/>
-          <w:bdr w:val="none" w:sz="0" w:space="0" w:color="auto" w:frame="1"/>
-        </w:rPr>
-        <w:t xml:space="preserve"> open-source configuration management tool. Which will support for multiple operating system such as Unix-like systems and Microsoft windows.</w:t>
-      </w:r>
-    </w:p>
-    <w:p>
-      <w:pPr>
-        <w:spacing w:line="384" w:lineRule="atLeast"/>
-        <w:textAlignment w:val="baseline"/>
-        <w:rPr>
-          <w:rFonts w:ascii="inherit" w:hAnsi="inherit" w:cs="Arial"/>
-          <w:color w:val="666666"/>
-          <w:sz w:val="27"/>
-          <w:szCs w:val="27"/>
-        </w:rPr>
-      </w:pPr>
-      <w:r>
-        <w:rPr>
-          <w:rFonts w:ascii="inherit" w:hAnsi="inherit" w:cs="Arial"/>
-          <w:b/>
-          <w:bCs/>
-          <w:color w:val="FF9900"/>
-          <w:sz w:val="28"/>
-          <w:szCs w:val="28"/>
-          <w:bdr w:val="none" w:sz="0" w:space="0" w:color="auto" w:frame="1"/>
-        </w:rPr>
-        <w:t>7. What are Symbolic Links and hard links.?</w:t>
-      </w:r>
-    </w:p>
-    <w:p>
-      <w:pPr>
-        <w:spacing w:line="384" w:lineRule="atLeast"/>
-        <w:textAlignment w:val="baseline"/>
-        <w:rPr>
-          <w:rFonts w:ascii="inherit" w:hAnsi="inherit" w:cs="Arial"/>
-          <w:color w:val="666666"/>
-          <w:sz w:val="27"/>
-          <w:szCs w:val="27"/>
-        </w:rPr>
-      </w:pPr>
-      <w:proofErr w:type="spellStart"/>
-      <w:r>
-        <w:rPr>
-          <w:rFonts w:ascii="inherit" w:hAnsi="inherit" w:cs="Arial"/>
-          <w:b/>
-          <w:bCs/>
-          <w:color w:val="339966"/>
-          <w:sz w:val="28"/>
-          <w:szCs w:val="28"/>
-          <w:bdr w:val="none" w:sz="0" w:space="0" w:color="auto" w:frame="1"/>
-        </w:rPr>
-        <w:t>Ans</w:t>
-      </w:r>
-      <w:proofErr w:type="spellEnd"/>
-      <w:r>
-        <w:rPr>
-          <w:rFonts w:ascii="inherit" w:hAnsi="inherit" w:cs="Arial"/>
-          <w:b/>
-          <w:bCs/>
-          <w:color w:val="339966"/>
-          <w:sz w:val="28"/>
-          <w:szCs w:val="28"/>
-          <w:bdr w:val="none" w:sz="0" w:space="0" w:color="auto" w:frame="1"/>
-        </w:rPr>
-        <w:t>:</w:t>
-      </w:r>
-      <w:r>
-        <w:rPr>
-          <w:rFonts w:ascii="inherit" w:hAnsi="inherit" w:cs="Arial"/>
-          <w:color w:val="666666"/>
-          <w:sz w:val="28"/>
-          <w:szCs w:val="28"/>
-          <w:bdr w:val="none" w:sz="0" w:space="0" w:color="auto" w:frame="1"/>
-        </w:rPr>
-        <w:t> Symbolic links are the links which reference to actual files with other nicknames. We can add symbolic links to files and directories.</w:t>
-      </w:r>
-    </w:p>
-    <w:p>
-      <w:pPr>
-        <w:spacing w:line="384" w:lineRule="atLeast"/>
-        <w:textAlignment w:val="baseline"/>
-        <w:rPr>
-          <w:rFonts w:ascii="inherit" w:hAnsi="inherit" w:cs="Arial"/>
-          <w:color w:val="666666"/>
-          <w:sz w:val="27"/>
-          <w:szCs w:val="27"/>
-        </w:rPr>
-      </w:pPr>
-      <w:r>
-        <w:rPr>
-          <w:rFonts w:ascii="inherit" w:hAnsi="inherit" w:cs="Arial"/>
-          <w:b/>
-          <w:bCs/>
-          <w:color w:val="FF9900"/>
-          <w:sz w:val="28"/>
-          <w:szCs w:val="28"/>
-          <w:bdr w:val="none" w:sz="0" w:space="0" w:color="auto" w:frame="1"/>
-        </w:rPr>
-        <w:t xml:space="preserve">8. How to you execute more than one command or programs from </w:t>
-      </w:r>
-      <w:proofErr w:type="spellStart"/>
-      <w:r>
-        <w:rPr>
-          <w:rFonts w:ascii="inherit" w:hAnsi="inherit" w:cs="Arial"/>
-          <w:b/>
-          <w:bCs/>
-          <w:color w:val="FF9900"/>
-          <w:sz w:val="28"/>
-          <w:szCs w:val="28"/>
-          <w:bdr w:val="none" w:sz="0" w:space="0" w:color="auto" w:frame="1"/>
-        </w:rPr>
-        <w:t>Crontab</w:t>
-      </w:r>
-      <w:proofErr w:type="spellEnd"/>
-      <w:r>
-        <w:rPr>
-          <w:rFonts w:ascii="inherit" w:hAnsi="inherit" w:cs="Arial"/>
-          <w:b/>
-          <w:bCs/>
-          <w:color w:val="FF9900"/>
-          <w:sz w:val="28"/>
-          <w:szCs w:val="28"/>
-          <w:bdr w:val="none" w:sz="0" w:space="0" w:color="auto" w:frame="1"/>
-        </w:rPr>
-        <w:t xml:space="preserve"> entry.?</w:t>
-      </w:r>
-    </w:p>
-    <w:p>
-      <w:pPr>
-        <w:spacing w:line="384" w:lineRule="atLeast"/>
-        <w:textAlignment w:val="baseline"/>
-        <w:rPr>
-          <w:rFonts w:ascii="inherit" w:hAnsi="inherit" w:cs="Arial"/>
-          <w:color w:val="666666"/>
-          <w:sz w:val="27"/>
-          <w:szCs w:val="27"/>
-        </w:rPr>
-      </w:pPr>
-      <w:proofErr w:type="spellStart"/>
-      <w:r>
-        <w:rPr>
-          <w:rFonts w:ascii="inherit" w:hAnsi="inherit" w:cs="Arial"/>
-          <w:b/>
-          <w:bCs/>
-          <w:color w:val="339966"/>
-          <w:sz w:val="28"/>
-          <w:szCs w:val="28"/>
-          <w:bdr w:val="none" w:sz="0" w:space="0" w:color="auto" w:frame="1"/>
-        </w:rPr>
-        <w:t>Ans</w:t>
-      </w:r>
-      <w:proofErr w:type="spellEnd"/>
-      <w:r>
-        <w:rPr>
-          <w:rFonts w:ascii="inherit" w:hAnsi="inherit" w:cs="Arial"/>
-          <w:b/>
-          <w:bCs/>
-          <w:color w:val="339966"/>
-          <w:sz w:val="28"/>
-          <w:szCs w:val="28"/>
-          <w:bdr w:val="none" w:sz="0" w:space="0" w:color="auto" w:frame="1"/>
-        </w:rPr>
-        <w:t>:</w:t>
-      </w:r>
-      <w:r>
-        <w:rPr>
-          <w:rFonts w:ascii="inherit" w:hAnsi="inherit" w:cs="Arial"/>
-          <w:color w:val="666666"/>
-          <w:sz w:val="28"/>
-          <w:szCs w:val="28"/>
-          <w:bdr w:val="none" w:sz="0" w:space="0" w:color="auto" w:frame="1"/>
-        </w:rPr>
-        <w:t xml:space="preserve"> It is well possible to run/execute more commands from single </w:t>
-      </w:r>
-      <w:proofErr w:type="spellStart"/>
-      <w:r>
-        <w:rPr>
-          <w:rFonts w:ascii="inherit" w:hAnsi="inherit" w:cs="Arial"/>
-          <w:color w:val="666666"/>
-          <w:sz w:val="28"/>
-          <w:szCs w:val="28"/>
-          <w:bdr w:val="none" w:sz="0" w:space="0" w:color="auto" w:frame="1"/>
-        </w:rPr>
-        <w:t>crontab</w:t>
-      </w:r>
-      <w:proofErr w:type="spellEnd"/>
-      <w:r>
-        <w:rPr>
-          <w:rFonts w:ascii="inherit" w:hAnsi="inherit" w:cs="Arial"/>
-          <w:color w:val="666666"/>
-          <w:sz w:val="28"/>
-          <w:szCs w:val="28"/>
-          <w:bdr w:val="none" w:sz="0" w:space="0" w:color="auto" w:frame="1"/>
-        </w:rPr>
-        <w:t xml:space="preserve"> schedule by adding semicolon in between multiple commands.</w:t>
+        <w:t>Ans:</w:t>
+      </w:r>
+      <w:r>
+        <w:rPr>
+          <w:rFonts w:ascii="inherit" w:hAnsi="inherit" w:cs="Arial"/>
+          <w:color w:val="666666"/>
+          <w:sz w:val="28"/>
+          <w:szCs w:val="28"/>
+          <w:bdr w:val="none" w:sz="0" w:space="0" w:color="auto" w:frame="1"/>
+        </w:rPr>
+        <w:t> It is well possible to run/execute more commands from single crontab schedule by adding semicolon in between multiple commands.</w:t>
       </w:r>
     </w:p>
     <w:p>
@@ -1732,29 +1148,7 @@
           <w:szCs w:val="28"/>
           <w:bdr w:val="none" w:sz="0" w:space="0" w:color="auto" w:frame="1"/>
         </w:rPr>
-        <w:t xml:space="preserve"># </w:t>
-      </w:r>
-      <w:proofErr w:type="spellStart"/>
-      <w:r>
-        <w:rPr>
-          <w:rFonts w:ascii="inherit" w:hAnsi="inherit" w:cs="Courier New"/>
-          <w:color w:val="FFFFFF"/>
-          <w:sz w:val="28"/>
-          <w:szCs w:val="28"/>
-          <w:bdr w:val="none" w:sz="0" w:space="0" w:color="auto" w:frame="1"/>
-        </w:rPr>
-        <w:t>crontab</w:t>
-      </w:r>
-      <w:proofErr w:type="spellEnd"/>
-      <w:r>
-        <w:rPr>
-          <w:rFonts w:ascii="inherit" w:hAnsi="inherit" w:cs="Courier New"/>
-          <w:color w:val="FFFFFF"/>
-          <w:sz w:val="28"/>
-          <w:szCs w:val="28"/>
-          <w:bdr w:val="none" w:sz="0" w:space="0" w:color="auto" w:frame="1"/>
-        </w:rPr>
-        <w:t xml:space="preserve"> -e</w:t>
+        <w:t># crontab -e</w:t>
       </w:r>
     </w:p>
     <w:p>
@@ -1799,108 +1193,8 @@
           <w:szCs w:val="28"/>
           <w:bdr w:val="none" w:sz="0" w:space="0" w:color="auto" w:frame="1"/>
         </w:rPr>
-        <w:t>* * * * * cat /</w:t>
-      </w:r>
-      <w:proofErr w:type="spellStart"/>
-      <w:r>
-        <w:rPr>
-          <w:rFonts w:ascii="inherit" w:hAnsi="inherit" w:cs="Courier New"/>
-          <w:color w:val="FFFFFF"/>
-          <w:sz w:val="28"/>
-          <w:szCs w:val="28"/>
-          <w:bdr w:val="none" w:sz="0" w:space="0" w:color="auto" w:frame="1"/>
-        </w:rPr>
-        <w:t>etc</w:t>
-      </w:r>
-      <w:proofErr w:type="spellEnd"/>
-      <w:r>
-        <w:rPr>
-          <w:rFonts w:ascii="inherit" w:hAnsi="inherit" w:cs="Courier New"/>
-          <w:color w:val="FFFFFF"/>
-          <w:sz w:val="28"/>
-          <w:szCs w:val="28"/>
-          <w:bdr w:val="none" w:sz="0" w:space="0" w:color="auto" w:frame="1"/>
-        </w:rPr>
-        <w:t>/</w:t>
-      </w:r>
-      <w:proofErr w:type="spellStart"/>
-      <w:r>
-        <w:rPr>
-          <w:rFonts w:ascii="inherit" w:hAnsi="inherit" w:cs="Courier New"/>
-          <w:color w:val="FFFFFF"/>
-          <w:sz w:val="28"/>
-          <w:szCs w:val="28"/>
-          <w:bdr w:val="none" w:sz="0" w:space="0" w:color="auto" w:frame="1"/>
-        </w:rPr>
-        <w:t>passwd</w:t>
-      </w:r>
-      <w:proofErr w:type="spellEnd"/>
-      <w:r>
-        <w:rPr>
-          <w:rFonts w:ascii="inherit" w:hAnsi="inherit" w:cs="Courier New"/>
-          <w:color w:val="FFFFFF"/>
-          <w:sz w:val="28"/>
-          <w:szCs w:val="28"/>
-          <w:bdr w:val="none" w:sz="0" w:space="0" w:color="auto" w:frame="1"/>
-        </w:rPr>
-        <w:t>; ls -l /</w:t>
-      </w:r>
-      <w:proofErr w:type="spellStart"/>
-      <w:r>
-        <w:rPr>
-          <w:rFonts w:ascii="inherit" w:hAnsi="inherit" w:cs="Courier New"/>
-          <w:color w:val="FFFFFF"/>
-          <w:sz w:val="28"/>
-          <w:szCs w:val="28"/>
-          <w:bdr w:val="none" w:sz="0" w:space="0" w:color="auto" w:frame="1"/>
-        </w:rPr>
-        <w:t>etc</w:t>
-      </w:r>
-      <w:proofErr w:type="spellEnd"/>
-      <w:r>
-        <w:rPr>
-          <w:rFonts w:ascii="inherit" w:hAnsi="inherit" w:cs="Courier New"/>
-          <w:color w:val="FFFFFF"/>
-          <w:sz w:val="28"/>
-          <w:szCs w:val="28"/>
-          <w:bdr w:val="none" w:sz="0" w:space="0" w:color="auto" w:frame="1"/>
-        </w:rPr>
-        <w:t>/ &gt;&gt; /</w:t>
-      </w:r>
-      <w:proofErr w:type="spellStart"/>
-      <w:r>
-        <w:rPr>
-          <w:rFonts w:ascii="inherit" w:hAnsi="inherit" w:cs="Courier New"/>
-          <w:color w:val="FFFFFF"/>
-          <w:sz w:val="28"/>
-          <w:szCs w:val="28"/>
-          <w:bdr w:val="none" w:sz="0" w:space="0" w:color="auto" w:frame="1"/>
-        </w:rPr>
-        <w:t>tmp</w:t>
-      </w:r>
-      <w:proofErr w:type="spellEnd"/>
-      <w:r>
-        <w:rPr>
-          <w:rFonts w:ascii="inherit" w:hAnsi="inherit" w:cs="Courier New"/>
-          <w:color w:val="FFFFFF"/>
-          <w:sz w:val="28"/>
-          <w:szCs w:val="28"/>
-          <w:bdr w:val="none" w:sz="0" w:space="0" w:color="auto" w:frame="1"/>
-        </w:rPr>
-        <w:t>/</w:t>
-      </w:r>
-      <w:proofErr w:type="spellStart"/>
-      <w:r>
-        <w:rPr>
-          <w:rFonts w:ascii="inherit" w:hAnsi="inherit" w:cs="Courier New"/>
-          <w:color w:val="FFFFFF"/>
-          <w:sz w:val="28"/>
-          <w:szCs w:val="28"/>
-          <w:bdr w:val="none" w:sz="0" w:space="0" w:color="auto" w:frame="1"/>
-        </w:rPr>
-        <w:t>etcfiles</w:t>
-      </w:r>
-      <w:proofErr w:type="spellEnd"/>
+        <w:t>* * * * * cat /etc/passwd; ls -l /etc/ &gt;&gt; /tmp/etcfiles</w:t>
+      </w:r>
     </w:p>
     <w:p>
       <w:pPr>
@@ -1940,7 +1234,6 @@
           <w:szCs w:val="27"/>
         </w:rPr>
       </w:pPr>
-      <w:proofErr w:type="spellStart"/>
       <w:r>
         <w:rPr>
           <w:rFonts w:ascii="inherit" w:hAnsi="inherit" w:cs="Arial"/>
@@ -1951,20 +1244,7 @@
           <w:szCs w:val="28"/>
           <w:bdr w:val="none" w:sz="0" w:space="0" w:color="auto" w:frame="1"/>
         </w:rPr>
-        <w:t>Ans</w:t>
-      </w:r>
-      <w:proofErr w:type="spellEnd"/>
-      <w:r>
-        <w:rPr>
-          <w:rFonts w:ascii="inherit" w:hAnsi="inherit" w:cs="Arial"/>
-          <w:b/>
-          <w:bCs/>
-          <w:color w:val="339966"/>
-          <w:sz w:val="28"/>
-          <w:szCs w:val="28"/>
-          <w:bdr w:val="none" w:sz="0" w:space="0" w:color="auto" w:frame="1"/>
-        </w:rPr>
-        <w:t>: </w:t>
+        <w:t>Ans: </w:t>
       </w:r>
     </w:p>
     <w:p>
@@ -2009,29 +1289,7 @@
           <w:szCs w:val="28"/>
           <w:bdr w:val="none" w:sz="0" w:space="0" w:color="auto" w:frame="1"/>
         </w:rPr>
-        <w:t xml:space="preserve"># find / -name "*.c" -print | </w:t>
-      </w:r>
-      <w:proofErr w:type="spellStart"/>
-      <w:r>
-        <w:rPr>
-          <w:rFonts w:ascii="inherit" w:hAnsi="inherit" w:cs="Courier New"/>
-          <w:color w:val="FFFFFF"/>
-          <w:sz w:val="28"/>
-          <w:szCs w:val="28"/>
-          <w:bdr w:val="none" w:sz="0" w:space="0" w:color="auto" w:frame="1"/>
-        </w:rPr>
-        <w:t>xargs</w:t>
-      </w:r>
-      <w:proofErr w:type="spellEnd"/>
-      <w:r>
-        <w:rPr>
-          <w:rFonts w:ascii="inherit" w:hAnsi="inherit" w:cs="Courier New"/>
-          <w:color w:val="FFFFFF"/>
-          <w:sz w:val="28"/>
-          <w:szCs w:val="28"/>
-          <w:bdr w:val="none" w:sz="0" w:space="0" w:color="auto" w:frame="1"/>
-        </w:rPr>
-        <w:t xml:space="preserve"> grep apple</w:t>
+        <w:t># find / -name "*.c" -print | xargs grep apple</w:t>
       </w:r>
     </w:p>
     <w:p>
@@ -2142,35 +1400,129 @@
           <w:szCs w:val="27"/>
           <w:bdr w:val="none" w:sz="0" w:space="0" w:color="auto" w:frame="1"/>
         </w:rPr>
-        <w:t xml:space="preserve">ls -s </w:t>
-      </w:r>
-      <w:proofErr w:type="spellStart"/>
-      <w:r>
-        <w:rPr>
-          <w:rFonts w:ascii="inherit" w:eastAsia="Times New Roman" w:hAnsi="inherit" w:cs="Arial"/>
+        <w:t>ls -s Factdir</w:t>
+      </w:r>
+    </w:p>
+    <w:p>
+      <w:pPr>
+        <w:spacing w:line="384" w:lineRule="atLeast"/>
+        <w:textAlignment w:val="baseline"/>
+        <w:rPr>
+          <w:rFonts w:ascii="inherit" w:hAnsi="inherit" w:cs="Arial"/>
+          <w:color w:val="666666"/>
+          <w:sz w:val="27"/>
+          <w:szCs w:val="27"/>
+        </w:rPr>
+      </w:pPr>
+      <w:r>
+        <w:rPr>
+          <w:rFonts w:ascii="inherit" w:hAnsi="inherit" w:cs="Arial"/>
+          <w:b/>
+          <w:bCs/>
+          <w:color w:val="339966"/>
+          <w:sz w:val="28"/>
+          <w:szCs w:val="28"/>
+          <w:bdr w:val="none" w:sz="0" w:space="0" w:color="auto" w:frame="1"/>
+        </w:rPr>
+        <w:lastRenderedPageBreak/>
+        <w:t>Ans:</w:t>
+      </w:r>
+      <w:r>
+        <w:rPr>
+          <w:rFonts w:ascii="inherit" w:hAnsi="inherit" w:cs="Arial"/>
+          <w:color w:val="666666"/>
+          <w:sz w:val="28"/>
+          <w:szCs w:val="28"/>
+          <w:bdr w:val="none" w:sz="0" w:space="0" w:color="auto" w:frame="1"/>
+        </w:rPr>
+        <w:t>  There is no space used in </w:t>
+      </w:r>
+      <w:r>
+        <w:rPr>
+          <w:rFonts w:ascii="Courier New" w:hAnsi="Courier New" w:cs="Courier New"/>
+          <w:color w:val="666666"/>
+          <w:sz w:val="28"/>
+          <w:szCs w:val="28"/>
+          <w:bdr w:val="none" w:sz="0" w:space="0" w:color="auto" w:frame="1"/>
+        </w:rPr>
+        <w:t>ls -l-s</w:t>
+      </w:r>
+      <w:r>
+        <w:rPr>
+          <w:rFonts w:ascii="inherit" w:hAnsi="inherit" w:cs="Arial"/>
+          <w:color w:val="666666"/>
+          <w:sz w:val="28"/>
+          <w:szCs w:val="28"/>
+          <w:bdr w:val="none" w:sz="0" w:space="0" w:color="auto" w:frame="1"/>
+        </w:rPr>
+        <w:t> command. Correct command is </w:t>
+      </w:r>
+      <w:r>
+        <w:rPr>
+          <w:rFonts w:ascii="Courier New" w:hAnsi="Courier New" w:cs="Courier New"/>
+          <w:color w:val="666666"/>
+          <w:sz w:val="28"/>
+          <w:szCs w:val="28"/>
+          <w:bdr w:val="none" w:sz="0" w:space="0" w:color="auto" w:frame="1"/>
+        </w:rPr>
+        <w:t>ls -l -s</w:t>
+      </w:r>
+      <w:r>
+        <w:rPr>
+          <w:rFonts w:ascii="inherit" w:hAnsi="inherit" w:cs="Arial"/>
+          <w:color w:val="666666"/>
+          <w:sz w:val="28"/>
+          <w:szCs w:val="28"/>
+          <w:bdr w:val="none" w:sz="0" w:space="0" w:color="auto" w:frame="1"/>
+        </w:rPr>
+        <w:t>. In cat command we do not use ,(comma) for reading multiple files. Correct command is </w:t>
+      </w:r>
+      <w:r>
+        <w:rPr>
+          <w:rFonts w:ascii="Courier New" w:hAnsi="Courier New" w:cs="Courier New"/>
+          <w:color w:val="666666"/>
+          <w:sz w:val="28"/>
+          <w:szCs w:val="28"/>
+          <w:bdr w:val="none" w:sz="0" w:space="0" w:color="auto" w:frame="1"/>
+        </w:rPr>
+        <w:t>cat file1 file2</w:t>
+      </w:r>
+    </w:p>
+    <w:p>
+      <w:pPr>
+        <w:spacing w:line="384" w:lineRule="atLeast"/>
+        <w:textAlignment w:val="baseline"/>
+        <w:rPr>
+          <w:rFonts w:ascii="inherit" w:hAnsi="inherit" w:cs="Arial"/>
+          <w:color w:val="666666"/>
+          <w:sz w:val="27"/>
+          <w:szCs w:val="27"/>
+        </w:rPr>
+      </w:pPr>
+      <w:r>
+        <w:rPr>
+          <w:rFonts w:ascii="inherit" w:hAnsi="inherit" w:cs="Arial"/>
           <w:b/>
           <w:bCs/>
           <w:color w:val="FF9900"/>
-          <w:sz w:val="27"/>
-          <w:szCs w:val="27"/>
-          <w:bdr w:val="none" w:sz="0" w:space="0" w:color="auto" w:frame="1"/>
-        </w:rPr>
-        <w:t>Factdir</w:t>
-      </w:r>
-      <w:proofErr w:type="spellEnd"/>
-    </w:p>
-    <w:p>
-      <w:pPr>
-        <w:spacing w:line="384" w:lineRule="atLeast"/>
-        <w:textAlignment w:val="baseline"/>
-        <w:rPr>
-          <w:rFonts w:ascii="inherit" w:hAnsi="inherit" w:cs="Arial"/>
-          <w:color w:val="666666"/>
-          <w:sz w:val="27"/>
-          <w:szCs w:val="27"/>
-        </w:rPr>
-      </w:pPr>
-      <w:proofErr w:type="spellStart"/>
+          <w:sz w:val="28"/>
+          <w:szCs w:val="28"/>
+          <w:bdr w:val="none" w:sz="0" w:space="0" w:color="auto" w:frame="1"/>
+        </w:rPr>
+        <w:t>11. What is the difference between cron and anacron.?</w:t>
+      </w:r>
+    </w:p>
+    <w:p>
+      <w:pPr>
+        <w:spacing w:line="384" w:lineRule="atLeast"/>
+        <w:textAlignment w:val="baseline"/>
+        <w:rPr>
+          <w:rFonts w:ascii="inherit" w:hAnsi="inherit" w:cs="Arial"/>
+          <w:color w:val="666666"/>
+          <w:sz w:val="27"/>
+          <w:szCs w:val="27"/>
+        </w:rPr>
+      </w:pPr>
       <w:r>
         <w:rPr>
           <w:rFonts w:ascii="inherit" w:hAnsi="inherit" w:cs="Arial"/>
@@ -2181,9 +1533,54 @@
           <w:szCs w:val="28"/>
           <w:bdr w:val="none" w:sz="0" w:space="0" w:color="auto" w:frame="1"/>
         </w:rPr>
-        <w:t>Ans</w:t>
-      </w:r>
-      <w:proofErr w:type="spellEnd"/>
+        <w:t>Ans:</w:t>
+      </w:r>
+      <w:r>
+        <w:rPr>
+          <w:rFonts w:ascii="inherit" w:hAnsi="inherit" w:cs="Arial"/>
+          <w:color w:val="666666"/>
+          <w:sz w:val="28"/>
+          <w:szCs w:val="28"/>
+          <w:bdr w:val="none" w:sz="0" w:space="0" w:color="auto" w:frame="1"/>
+        </w:rPr>
+        <w:t> cron jobs will run when server/machine is online 24/7. Anacron does not required to be online 24/7 like server when machine is switched on scheduled jobs will run</w:t>
+      </w:r>
+    </w:p>
+    <w:p>
+      <w:pPr>
+        <w:spacing w:line="384" w:lineRule="atLeast"/>
+        <w:textAlignment w:val="baseline"/>
+        <w:rPr>
+          <w:rFonts w:ascii="inherit" w:hAnsi="inherit" w:cs="Arial"/>
+          <w:color w:val="666666"/>
+          <w:sz w:val="27"/>
+          <w:szCs w:val="27"/>
+        </w:rPr>
+      </w:pPr>
+      <w:r>
+        <w:rPr>
+          <w:rFonts w:ascii="inherit" w:hAnsi="inherit" w:cs="Arial"/>
+          <w:b/>
+          <w:bCs/>
+          <w:color w:val="FF9900"/>
+          <w:sz w:val="28"/>
+          <w:szCs w:val="28"/>
+          <w:bdr w:val="none" w:sz="0" w:space="0" w:color="auto" w:frame="1"/>
+        </w:rPr>
+        <w:t>12. What are the fields in the /etc/passwd file.? Please explain.?</w:t>
+      </w:r>
+    </w:p>
+    <w:p>
+      <w:pPr>
+        <w:spacing w:line="384" w:lineRule="atLeast"/>
+        <w:textAlignment w:val="baseline"/>
+        <w:rPr>
+          <w:rFonts w:ascii="inherit" w:hAnsi="inherit" w:cs="Arial"/>
+          <w:color w:val="666666"/>
+          <w:sz w:val="27"/>
+          <w:szCs w:val="27"/>
+        </w:rPr>
+      </w:pPr>
       <w:r>
         <w:rPr>
           <w:rFonts w:ascii="inherit" w:hAnsi="inherit" w:cs="Arial"/>
@@ -2194,371 +1591,7 @@
           <w:szCs w:val="28"/>
           <w:bdr w:val="none" w:sz="0" w:space="0" w:color="auto" w:frame="1"/>
         </w:rPr>
-        <w:t>:</w:t>
-      </w:r>
-      <w:r>
-        <w:rPr>
-          <w:rFonts w:ascii="inherit" w:hAnsi="inherit" w:cs="Arial"/>
-          <w:color w:val="666666"/>
-          <w:sz w:val="28"/>
-          <w:szCs w:val="28"/>
-          <w:bdr w:val="none" w:sz="0" w:space="0" w:color="auto" w:frame="1"/>
-        </w:rPr>
-        <w:t>  There is no space used in </w:t>
-      </w:r>
-      <w:r>
-        <w:rPr>
-          <w:rFonts w:ascii="Courier New" w:hAnsi="Courier New" w:cs="Courier New"/>
-          <w:color w:val="666666"/>
-          <w:sz w:val="28"/>
-          <w:szCs w:val="28"/>
-          <w:bdr w:val="none" w:sz="0" w:space="0" w:color="auto" w:frame="1"/>
-        </w:rPr>
-        <w:t>ls -l-s</w:t>
-      </w:r>
-      <w:r>
-        <w:rPr>
-          <w:rFonts w:ascii="inherit" w:hAnsi="inherit" w:cs="Arial"/>
-          <w:color w:val="666666"/>
-          <w:sz w:val="28"/>
-          <w:szCs w:val="28"/>
-          <w:bdr w:val="none" w:sz="0" w:space="0" w:color="auto" w:frame="1"/>
-        </w:rPr>
-        <w:t> command. Correct command is </w:t>
-      </w:r>
-      <w:r>
-        <w:rPr>
-          <w:rFonts w:ascii="Courier New" w:hAnsi="Courier New" w:cs="Courier New"/>
-          <w:color w:val="666666"/>
-          <w:sz w:val="28"/>
-          <w:szCs w:val="28"/>
-          <w:bdr w:val="none" w:sz="0" w:space="0" w:color="auto" w:frame="1"/>
-        </w:rPr>
-        <w:t>ls -l -s</w:t>
-      </w:r>
-      <w:r>
-        <w:rPr>
-          <w:rFonts w:ascii="inherit" w:hAnsi="inherit" w:cs="Arial"/>
-          <w:color w:val="666666"/>
-          <w:sz w:val="28"/>
-          <w:szCs w:val="28"/>
-          <w:bdr w:val="none" w:sz="0" w:space="0" w:color="auto" w:frame="1"/>
-        </w:rPr>
-        <w:t xml:space="preserve">. In cat command we do not </w:t>
-      </w:r>
-      <w:proofErr w:type="gramStart"/>
-      <w:r>
-        <w:rPr>
-          <w:rFonts w:ascii="inherit" w:hAnsi="inherit" w:cs="Arial"/>
-          <w:color w:val="666666"/>
-          <w:sz w:val="28"/>
-          <w:szCs w:val="28"/>
-          <w:bdr w:val="none" w:sz="0" w:space="0" w:color="auto" w:frame="1"/>
-        </w:rPr>
-        <w:t>use ,</w:t>
-      </w:r>
-      <w:proofErr w:type="gramEnd"/>
-      <w:r>
-        <w:rPr>
-          <w:rFonts w:ascii="inherit" w:hAnsi="inherit" w:cs="Arial"/>
-          <w:color w:val="666666"/>
-          <w:sz w:val="28"/>
-          <w:szCs w:val="28"/>
-          <w:bdr w:val="none" w:sz="0" w:space="0" w:color="auto" w:frame="1"/>
-        </w:rPr>
-        <w:t>(comma) for reading multiple files. Correct command is </w:t>
-      </w:r>
-      <w:r>
-        <w:rPr>
-          <w:rFonts w:ascii="Courier New" w:hAnsi="Courier New" w:cs="Courier New"/>
-          <w:color w:val="666666"/>
-          <w:sz w:val="28"/>
-          <w:szCs w:val="28"/>
-          <w:bdr w:val="none" w:sz="0" w:space="0" w:color="auto" w:frame="1"/>
-        </w:rPr>
-        <w:t>cat file1 file2</w:t>
-      </w:r>
-    </w:p>
-    <w:p>
-      <w:pPr>
-        <w:spacing w:line="384" w:lineRule="atLeast"/>
-        <w:textAlignment w:val="baseline"/>
-        <w:rPr>
-          <w:rFonts w:ascii="inherit" w:hAnsi="inherit" w:cs="Arial"/>
-          <w:color w:val="666666"/>
-          <w:sz w:val="27"/>
-          <w:szCs w:val="27"/>
-        </w:rPr>
-      </w:pPr>
-      <w:r>
-        <w:rPr>
-          <w:rFonts w:ascii="inherit" w:hAnsi="inherit" w:cs="Arial"/>
-          <w:b/>
-          <w:bCs/>
-          <w:color w:val="FF9900"/>
-          <w:sz w:val="28"/>
-          <w:szCs w:val="28"/>
-          <w:bdr w:val="none" w:sz="0" w:space="0" w:color="auto" w:frame="1"/>
-        </w:rPr>
-        <w:t xml:space="preserve">11. What is the difference between </w:t>
-      </w:r>
-      <w:proofErr w:type="spellStart"/>
-      <w:r>
-        <w:rPr>
-          <w:rFonts w:ascii="inherit" w:hAnsi="inherit" w:cs="Arial"/>
-          <w:b/>
-          <w:bCs/>
-          <w:color w:val="FF9900"/>
-          <w:sz w:val="28"/>
-          <w:szCs w:val="28"/>
-          <w:bdr w:val="none" w:sz="0" w:space="0" w:color="auto" w:frame="1"/>
-        </w:rPr>
-        <w:t>cron</w:t>
-      </w:r>
-      <w:proofErr w:type="spellEnd"/>
-      <w:r>
-        <w:rPr>
-          <w:rFonts w:ascii="inherit" w:hAnsi="inherit" w:cs="Arial"/>
-          <w:b/>
-          <w:bCs/>
-          <w:color w:val="FF9900"/>
-          <w:sz w:val="28"/>
-          <w:szCs w:val="28"/>
-          <w:bdr w:val="none" w:sz="0" w:space="0" w:color="auto" w:frame="1"/>
-        </w:rPr>
-        <w:t xml:space="preserve"> and </w:t>
-      </w:r>
-      <w:proofErr w:type="spellStart"/>
-      <w:r>
-        <w:rPr>
-          <w:rFonts w:ascii="inherit" w:hAnsi="inherit" w:cs="Arial"/>
-          <w:b/>
-          <w:bCs/>
-          <w:color w:val="FF9900"/>
-          <w:sz w:val="28"/>
-          <w:szCs w:val="28"/>
-          <w:bdr w:val="none" w:sz="0" w:space="0" w:color="auto" w:frame="1"/>
-        </w:rPr>
-        <w:t>anacron</w:t>
-      </w:r>
-      <w:proofErr w:type="spellEnd"/>
-      <w:r>
-        <w:rPr>
-          <w:rFonts w:ascii="inherit" w:hAnsi="inherit" w:cs="Arial"/>
-          <w:b/>
-          <w:bCs/>
-          <w:color w:val="FF9900"/>
-          <w:sz w:val="28"/>
-          <w:szCs w:val="28"/>
-          <w:bdr w:val="none" w:sz="0" w:space="0" w:color="auto" w:frame="1"/>
-        </w:rPr>
-        <w:t>.?</w:t>
-      </w:r>
-    </w:p>
-    <w:p>
-      <w:pPr>
-        <w:spacing w:line="384" w:lineRule="atLeast"/>
-        <w:textAlignment w:val="baseline"/>
-        <w:rPr>
-          <w:rFonts w:ascii="inherit" w:hAnsi="inherit" w:cs="Arial"/>
-          <w:color w:val="666666"/>
-          <w:sz w:val="27"/>
-          <w:szCs w:val="27"/>
-        </w:rPr>
-      </w:pPr>
-      <w:proofErr w:type="spellStart"/>
-      <w:r>
-        <w:rPr>
-          <w:rFonts w:ascii="inherit" w:hAnsi="inherit" w:cs="Arial"/>
-          <w:b/>
-          <w:bCs/>
-          <w:color w:val="339966"/>
-          <w:sz w:val="28"/>
-          <w:szCs w:val="28"/>
-          <w:bdr w:val="none" w:sz="0" w:space="0" w:color="auto" w:frame="1"/>
-        </w:rPr>
-        <w:t>Ans</w:t>
-      </w:r>
-      <w:proofErr w:type="spellEnd"/>
-      <w:r>
-        <w:rPr>
-          <w:rFonts w:ascii="inherit" w:hAnsi="inherit" w:cs="Arial"/>
-          <w:b/>
-          <w:bCs/>
-          <w:color w:val="339966"/>
-          <w:sz w:val="28"/>
-          <w:szCs w:val="28"/>
-          <w:bdr w:val="none" w:sz="0" w:space="0" w:color="auto" w:frame="1"/>
-        </w:rPr>
-        <w:t>:</w:t>
-      </w:r>
-      <w:r>
-        <w:rPr>
-          <w:rFonts w:ascii="inherit" w:hAnsi="inherit" w:cs="Arial"/>
-          <w:color w:val="666666"/>
-          <w:sz w:val="28"/>
-          <w:szCs w:val="28"/>
-          <w:bdr w:val="none" w:sz="0" w:space="0" w:color="auto" w:frame="1"/>
-        </w:rPr>
-        <w:t> </w:t>
-      </w:r>
-      <w:proofErr w:type="spellStart"/>
-      <w:r>
-        <w:rPr>
-          <w:rFonts w:ascii="inherit" w:hAnsi="inherit" w:cs="Arial"/>
-          <w:color w:val="666666"/>
-          <w:sz w:val="28"/>
-          <w:szCs w:val="28"/>
-          <w:bdr w:val="none" w:sz="0" w:space="0" w:color="auto" w:frame="1"/>
-        </w:rPr>
-        <w:t>cron</w:t>
-      </w:r>
-      <w:proofErr w:type="spellEnd"/>
-      <w:r>
-        <w:rPr>
-          <w:rFonts w:ascii="inherit" w:hAnsi="inherit" w:cs="Arial"/>
-          <w:color w:val="666666"/>
-          <w:sz w:val="28"/>
-          <w:szCs w:val="28"/>
-          <w:bdr w:val="none" w:sz="0" w:space="0" w:color="auto" w:frame="1"/>
-        </w:rPr>
-        <w:t xml:space="preserve"> jobs will run when server/machine is online 24/7. </w:t>
-      </w:r>
-      <w:proofErr w:type="spellStart"/>
-      <w:r>
-        <w:rPr>
-          <w:rFonts w:ascii="inherit" w:hAnsi="inherit" w:cs="Arial"/>
-          <w:color w:val="666666"/>
-          <w:sz w:val="28"/>
-          <w:szCs w:val="28"/>
-          <w:bdr w:val="none" w:sz="0" w:space="0" w:color="auto" w:frame="1"/>
-        </w:rPr>
-        <w:t>Anacron</w:t>
-      </w:r>
-      <w:proofErr w:type="spellEnd"/>
-      <w:r>
-        <w:rPr>
-          <w:rFonts w:ascii="inherit" w:hAnsi="inherit" w:cs="Arial"/>
-          <w:color w:val="666666"/>
-          <w:sz w:val="28"/>
-          <w:szCs w:val="28"/>
-          <w:bdr w:val="none" w:sz="0" w:space="0" w:color="auto" w:frame="1"/>
-        </w:rPr>
-        <w:t xml:space="preserve"> does not required to be online 24/7 like server when machine is switched on scheduled jobs will run</w:t>
-      </w:r>
-    </w:p>
-    <w:p>
-      <w:pPr>
-        <w:spacing w:line="384" w:lineRule="atLeast"/>
-        <w:textAlignment w:val="baseline"/>
-        <w:rPr>
-          <w:rFonts w:ascii="inherit" w:hAnsi="inherit" w:cs="Arial"/>
-          <w:color w:val="666666"/>
-          <w:sz w:val="27"/>
-          <w:szCs w:val="27"/>
-        </w:rPr>
-      </w:pPr>
-      <w:r>
-        <w:rPr>
-          <w:rFonts w:ascii="inherit" w:hAnsi="inherit" w:cs="Arial"/>
-          <w:b/>
-          <w:bCs/>
-          <w:color w:val="FF9900"/>
-          <w:sz w:val="28"/>
-          <w:szCs w:val="28"/>
-          <w:bdr w:val="none" w:sz="0" w:space="0" w:color="auto" w:frame="1"/>
-        </w:rPr>
-        <w:t>12. What are the fields in the /</w:t>
-      </w:r>
-      <w:proofErr w:type="spellStart"/>
-      <w:r>
-        <w:rPr>
-          <w:rFonts w:ascii="inherit" w:hAnsi="inherit" w:cs="Arial"/>
-          <w:b/>
-          <w:bCs/>
-          <w:color w:val="FF9900"/>
-          <w:sz w:val="28"/>
-          <w:szCs w:val="28"/>
-          <w:bdr w:val="none" w:sz="0" w:space="0" w:color="auto" w:frame="1"/>
-        </w:rPr>
-        <w:t>etc</w:t>
-      </w:r>
-      <w:proofErr w:type="spellEnd"/>
-      <w:r>
-        <w:rPr>
-          <w:rFonts w:ascii="inherit" w:hAnsi="inherit" w:cs="Arial"/>
-          <w:b/>
-          <w:bCs/>
-          <w:color w:val="FF9900"/>
-          <w:sz w:val="28"/>
-          <w:szCs w:val="28"/>
-          <w:bdr w:val="none" w:sz="0" w:space="0" w:color="auto" w:frame="1"/>
-        </w:rPr>
-        <w:t>/</w:t>
-      </w:r>
-      <w:proofErr w:type="spellStart"/>
-      <w:r>
-        <w:rPr>
-          <w:rFonts w:ascii="inherit" w:hAnsi="inherit" w:cs="Arial"/>
-          <w:b/>
-          <w:bCs/>
-          <w:color w:val="FF9900"/>
-          <w:sz w:val="28"/>
-          <w:szCs w:val="28"/>
-          <w:bdr w:val="none" w:sz="0" w:space="0" w:color="auto" w:frame="1"/>
-        </w:rPr>
-        <w:t>passwd</w:t>
-      </w:r>
-      <w:proofErr w:type="spellEnd"/>
-      <w:r>
-        <w:rPr>
-          <w:rFonts w:ascii="inherit" w:hAnsi="inherit" w:cs="Arial"/>
-          <w:b/>
-          <w:bCs/>
-          <w:color w:val="FF9900"/>
-          <w:sz w:val="28"/>
-          <w:szCs w:val="28"/>
-          <w:bdr w:val="none" w:sz="0" w:space="0" w:color="auto" w:frame="1"/>
-        </w:rPr>
-        <w:t xml:space="preserve"> file.? Please explain.?</w:t>
-      </w:r>
-    </w:p>
-    <w:p>
-      <w:pPr>
-        <w:spacing w:line="384" w:lineRule="atLeast"/>
-        <w:textAlignment w:val="baseline"/>
-        <w:rPr>
-          <w:rFonts w:ascii="inherit" w:hAnsi="inherit" w:cs="Arial"/>
-          <w:color w:val="666666"/>
-          <w:sz w:val="27"/>
-          <w:szCs w:val="27"/>
-        </w:rPr>
-      </w:pPr>
-      <w:proofErr w:type="spellStart"/>
-      <w:r>
-        <w:rPr>
-          <w:rFonts w:ascii="inherit" w:hAnsi="inherit" w:cs="Arial"/>
-          <w:b/>
-          <w:bCs/>
-          <w:color w:val="339966"/>
-          <w:sz w:val="28"/>
-          <w:szCs w:val="28"/>
-          <w:bdr w:val="none" w:sz="0" w:space="0" w:color="auto" w:frame="1"/>
-        </w:rPr>
-        <w:t>Ans</w:t>
-      </w:r>
-      <w:proofErr w:type="spellEnd"/>
-      <w:r>
-        <w:rPr>
-          <w:rFonts w:ascii="inherit" w:hAnsi="inherit" w:cs="Arial"/>
-          <w:b/>
-          <w:bCs/>
-          <w:color w:val="339966"/>
-          <w:sz w:val="28"/>
-          <w:szCs w:val="28"/>
-          <w:bdr w:val="none" w:sz="0" w:space="0" w:color="auto" w:frame="1"/>
-        </w:rPr>
-        <w:t>: </w:t>
+        <w:t>Ans: </w:t>
       </w:r>
     </w:p>
     <w:p>
@@ -2600,33 +1633,8 @@
           <w:rFonts w:ascii="Monaco" w:hAnsi="Monaco" w:cs="Courier New"/>
           <w:color w:val="FFFFFF"/>
         </w:rPr>
-        <w:t># cat /</w:t>
-      </w:r>
-      <w:proofErr w:type="spellStart"/>
-      <w:r>
-        <w:rPr>
-          <w:rFonts w:ascii="Monaco" w:hAnsi="Monaco" w:cs="Courier New"/>
-          <w:color w:val="FFFFFF"/>
-        </w:rPr>
-        <w:t>etc</w:t>
-      </w:r>
-      <w:proofErr w:type="spellEnd"/>
-      <w:r>
-        <w:rPr>
-          <w:rFonts w:ascii="Monaco" w:hAnsi="Monaco" w:cs="Courier New"/>
-          <w:color w:val="FFFFFF"/>
-        </w:rPr>
-        <w:t>/</w:t>
-      </w:r>
-      <w:proofErr w:type="spellStart"/>
-      <w:r>
-        <w:rPr>
-          <w:rFonts w:ascii="Monaco" w:hAnsi="Monaco" w:cs="Courier New"/>
-          <w:color w:val="FFFFFF"/>
-        </w:rPr>
-        <w:t>passwd</w:t>
-      </w:r>
-      <w:proofErr w:type="spellEnd"/>
+        <w:t># cat /etc/passwd</w:t>
+      </w:r>
     </w:p>
     <w:p>
       <w:pPr>
@@ -2667,39 +1675,7 @@
           <w:rFonts w:ascii="Monaco" w:hAnsi="Monaco" w:cs="Courier New"/>
           <w:color w:val="FFFFFF"/>
         </w:rPr>
-        <w:t>charan:</w:t>
-      </w:r>
-      <w:proofErr w:type="gramStart"/>
-      <w:r>
-        <w:rPr>
-          <w:rFonts w:ascii="Monaco" w:hAnsi="Monaco" w:cs="Courier New"/>
-          <w:color w:val="FFFFFF"/>
-        </w:rPr>
-        <w:t>x:1003:1003</w:t>
-      </w:r>
-      <w:proofErr w:type="gramEnd"/>
-      <w:r>
-        <w:rPr>
-          <w:rFonts w:ascii="Monaco" w:hAnsi="Monaco" w:cs="Courier New"/>
-          <w:color w:val="FFFFFF"/>
-        </w:rPr>
-        <w:t>:Administrator from HYD:/home/</w:t>
-      </w:r>
-      <w:proofErr w:type="spellStart"/>
-      <w:r>
-        <w:rPr>
-          <w:rFonts w:ascii="Monaco" w:hAnsi="Monaco" w:cs="Courier New"/>
-          <w:color w:val="FFFFFF"/>
-        </w:rPr>
-        <w:t>charan</w:t>
-      </w:r>
-      <w:proofErr w:type="spellEnd"/>
-      <w:r>
-        <w:rPr>
-          <w:rFonts w:ascii="Monaco" w:hAnsi="Monaco" w:cs="Courier New"/>
-          <w:color w:val="FFFFFF"/>
-        </w:rPr>
-        <w:t>:/bin/bash</w:t>
+        <w:t>charan:x:1003:1003:Administrator from HYD:/home/charan:/bin/bash</w:t>
       </w:r>
     </w:p>
     <w:p>
@@ -2718,25 +1694,14 @@
           <w:szCs w:val="27"/>
         </w:rPr>
       </w:pPr>
-      <w:proofErr w:type="spellStart"/>
-      <w:r>
-        <w:rPr>
-          <w:rFonts w:ascii="inherit" w:eastAsia="Times New Roman" w:hAnsi="inherit" w:cs="Arial"/>
-          <w:color w:val="666666"/>
-          <w:sz w:val="27"/>
-          <w:szCs w:val="27"/>
-        </w:rPr>
-        <w:t>charan</w:t>
-      </w:r>
-      <w:proofErr w:type="spellEnd"/>
-      <w:r>
-        <w:rPr>
-          <w:rFonts w:ascii="inherit" w:eastAsia="Times New Roman" w:hAnsi="inherit" w:cs="Arial"/>
-          <w:color w:val="666666"/>
-          <w:sz w:val="27"/>
-          <w:szCs w:val="27"/>
-        </w:rPr>
-        <w:t xml:space="preserve"> = User Name</w:t>
+      <w:r>
+        <w:rPr>
+          <w:rFonts w:ascii="inherit" w:eastAsia="Times New Roman" w:hAnsi="inherit" w:cs="Arial"/>
+          <w:color w:val="666666"/>
+          <w:sz w:val="27"/>
+          <w:szCs w:val="27"/>
+        </w:rPr>
+        <w:t>charan = User Name</w:t>
       </w:r>
     </w:p>
     <w:p>
@@ -2840,47 +1805,7 @@
           <w:sz w:val="27"/>
           <w:szCs w:val="27"/>
         </w:rPr>
-        <w:t>/home/</w:t>
-      </w:r>
-      <w:proofErr w:type="spellStart"/>
-      <w:r>
-        <w:rPr>
-          <w:rFonts w:ascii="inherit" w:eastAsia="Times New Roman" w:hAnsi="inherit" w:cs="Arial"/>
-          <w:color w:val="666666"/>
-          <w:sz w:val="27"/>
-          <w:szCs w:val="27"/>
-        </w:rPr>
-        <w:t>charan</w:t>
-      </w:r>
-      <w:proofErr w:type="spellEnd"/>
-      <w:r>
-        <w:rPr>
-          <w:rFonts w:ascii="inherit" w:eastAsia="Times New Roman" w:hAnsi="inherit" w:cs="Arial"/>
-          <w:color w:val="666666"/>
-          <w:sz w:val="27"/>
-          <w:szCs w:val="27"/>
-        </w:rPr>
-        <w:t xml:space="preserve"> = Home directory of </w:t>
-      </w:r>
-      <w:proofErr w:type="spellStart"/>
-      <w:r>
-        <w:rPr>
-          <w:rFonts w:ascii="inherit" w:eastAsia="Times New Roman" w:hAnsi="inherit" w:cs="Arial"/>
-          <w:color w:val="666666"/>
-          <w:sz w:val="27"/>
-          <w:szCs w:val="27"/>
-        </w:rPr>
-        <w:t>charan</w:t>
-      </w:r>
-      <w:proofErr w:type="spellEnd"/>
-      <w:r>
-        <w:rPr>
-          <w:rFonts w:ascii="inherit" w:eastAsia="Times New Roman" w:hAnsi="inherit" w:cs="Arial"/>
-          <w:color w:val="666666"/>
-          <w:sz w:val="27"/>
-          <w:szCs w:val="27"/>
-        </w:rPr>
-        <w:t xml:space="preserve"> user</w:t>
+        <w:t>/home/charan = Home directory of charan user</w:t>
       </w:r>
     </w:p>
     <w:p>
@@ -2906,27 +1831,7 @@
           <w:sz w:val="27"/>
           <w:szCs w:val="27"/>
         </w:rPr>
-        <w:t xml:space="preserve">/bin/bash = Default shell prompt is bash for </w:t>
-      </w:r>
-      <w:proofErr w:type="spellStart"/>
-      <w:r>
-        <w:rPr>
-          <w:rFonts w:ascii="inherit" w:eastAsia="Times New Roman" w:hAnsi="inherit" w:cs="Arial"/>
-          <w:color w:val="666666"/>
-          <w:sz w:val="27"/>
-          <w:szCs w:val="27"/>
-        </w:rPr>
-        <w:t>charan</w:t>
-      </w:r>
-      <w:proofErr w:type="spellEnd"/>
-      <w:r>
-        <w:rPr>
-          <w:rFonts w:ascii="inherit" w:eastAsia="Times New Roman" w:hAnsi="inherit" w:cs="Arial"/>
-          <w:color w:val="666666"/>
-          <w:sz w:val="27"/>
-          <w:szCs w:val="27"/>
-        </w:rPr>
-        <w:t xml:space="preserve"> user</w:t>
+        <w:t>/bin/bash = Default shell prompt is bash for charan user</w:t>
       </w:r>
     </w:p>
     <w:p>
@@ -2967,7 +1872,6 @@
           <w:szCs w:val="27"/>
         </w:rPr>
       </w:pPr>
-      <w:proofErr w:type="spellStart"/>
       <w:r>
         <w:rPr>
           <w:rFonts w:ascii="inherit" w:hAnsi="inherit" w:cs="Arial"/>
@@ -2978,9 +1882,74 @@
           <w:szCs w:val="28"/>
           <w:bdr w:val="none" w:sz="0" w:space="0" w:color="auto" w:frame="1"/>
         </w:rPr>
-        <w:t>Ans</w:t>
-      </w:r>
-      <w:proofErr w:type="spellEnd"/>
+        <w:t>Ans:</w:t>
+      </w:r>
+      <w:r>
+        <w:rPr>
+          <w:rFonts w:ascii="inherit" w:hAnsi="inherit" w:cs="Arial"/>
+          <w:color w:val="666666"/>
+          <w:sz w:val="28"/>
+          <w:szCs w:val="28"/>
+          <w:bdr w:val="none" w:sz="0" w:space="0" w:color="auto" w:frame="1"/>
+        </w:rPr>
+        <w:t> By setting </w:t>
+      </w:r>
+      <w:r>
+        <w:rPr>
+          <w:rFonts w:ascii="Courier New" w:hAnsi="Courier New" w:cs="Courier New"/>
+          <w:color w:val="666666"/>
+          <w:sz w:val="28"/>
+          <w:szCs w:val="28"/>
+          <w:bdr w:val="none" w:sz="0" w:space="0" w:color="auto" w:frame="1"/>
+        </w:rPr>
+        <w:t>umask</w:t>
+      </w:r>
+      <w:r>
+        <w:rPr>
+          <w:rFonts w:ascii="inherit" w:hAnsi="inherit" w:cs="Arial"/>
+          <w:color w:val="666666"/>
+          <w:sz w:val="28"/>
+          <w:szCs w:val="28"/>
+          <w:bdr w:val="none" w:sz="0" w:space="0" w:color="auto" w:frame="1"/>
+        </w:rPr>
+        <w:t> value newly created files will get default permissions</w:t>
+      </w:r>
+    </w:p>
+    <w:p>
+      <w:pPr>
+        <w:spacing w:line="384" w:lineRule="atLeast"/>
+        <w:textAlignment w:val="baseline"/>
+        <w:rPr>
+          <w:rFonts w:ascii="inherit" w:hAnsi="inherit" w:cs="Arial"/>
+          <w:color w:val="666666"/>
+          <w:sz w:val="27"/>
+          <w:szCs w:val="27"/>
+        </w:rPr>
+      </w:pPr>
+      <w:r>
+        <w:rPr>
+          <w:rFonts w:ascii="inherit" w:hAnsi="inherit" w:cs="Arial"/>
+          <w:b/>
+          <w:bCs/>
+          <w:color w:val="FF9900"/>
+          <w:sz w:val="28"/>
+          <w:szCs w:val="28"/>
+          <w:bdr w:val="none" w:sz="0" w:space="0" w:color="auto" w:frame="1"/>
+        </w:rPr>
+        <w:t>14. If you have only on IP address, but you want to host two web sites. What will you do.?</w:t>
+      </w:r>
+    </w:p>
+    <w:p>
+      <w:pPr>
+        <w:spacing w:line="384" w:lineRule="atLeast"/>
+        <w:textAlignment w:val="baseline"/>
+        <w:rPr>
+          <w:rFonts w:ascii="inherit" w:hAnsi="inherit" w:cs="Arial"/>
+          <w:color w:val="666666"/>
+          <w:sz w:val="27"/>
+          <w:szCs w:val="27"/>
+        </w:rPr>
+      </w:pPr>
       <w:r>
         <w:rPr>
           <w:rFonts w:ascii="inherit" w:hAnsi="inherit" w:cs="Arial"/>
@@ -2991,19 +1960,76 @@
           <w:szCs w:val="28"/>
           <w:bdr w:val="none" w:sz="0" w:space="0" w:color="auto" w:frame="1"/>
         </w:rPr>
-        <w:t>:</w:t>
-      </w:r>
-      <w:r>
-        <w:rPr>
-          <w:rFonts w:ascii="inherit" w:hAnsi="inherit" w:cs="Arial"/>
-          <w:color w:val="666666"/>
-          <w:sz w:val="28"/>
-          <w:szCs w:val="28"/>
-          <w:bdr w:val="none" w:sz="0" w:space="0" w:color="auto" w:frame="1"/>
-        </w:rPr>
-        <w:t> By setting </w:t>
-      </w:r>
-      <w:proofErr w:type="spellStart"/>
+        <w:t>Ans:</w:t>
+      </w:r>
+      <w:r>
+        <w:rPr>
+          <w:rFonts w:ascii="inherit" w:hAnsi="inherit" w:cs="Arial"/>
+          <w:color w:val="666666"/>
+          <w:sz w:val="28"/>
+          <w:szCs w:val="28"/>
+          <w:bdr w:val="none" w:sz="0" w:space="0" w:color="auto" w:frame="1"/>
+        </w:rPr>
+        <w:t> Create multiple virtual hosts using different ports</w:t>
+      </w:r>
+    </w:p>
+    <w:p>
+      <w:pPr>
+        <w:spacing w:line="384" w:lineRule="atLeast"/>
+        <w:textAlignment w:val="baseline"/>
+        <w:rPr>
+          <w:rFonts w:ascii="inherit" w:hAnsi="inherit" w:cs="Arial"/>
+          <w:color w:val="666666"/>
+          <w:sz w:val="27"/>
+          <w:szCs w:val="27"/>
+        </w:rPr>
+      </w:pPr>
+      <w:r>
+        <w:rPr>
+          <w:rFonts w:ascii="inherit" w:hAnsi="inherit" w:cs="Arial"/>
+          <w:b/>
+          <w:bCs/>
+          <w:color w:val="FF9900"/>
+          <w:sz w:val="28"/>
+          <w:szCs w:val="28"/>
+          <w:bdr w:val="none" w:sz="0" w:space="0" w:color="auto" w:frame="1"/>
+        </w:rPr>
+        <w:t>15. How do you check for the httpd.conf consistency..?</w:t>
+      </w:r>
+    </w:p>
+    <w:p>
+      <w:pPr>
+        <w:spacing w:line="384" w:lineRule="atLeast"/>
+        <w:textAlignment w:val="baseline"/>
+        <w:rPr>
+          <w:rFonts w:ascii="inherit" w:hAnsi="inherit" w:cs="Arial"/>
+          <w:color w:val="666666"/>
+          <w:sz w:val="27"/>
+          <w:szCs w:val="27"/>
+        </w:rPr>
+      </w:pPr>
+      <w:r>
+        <w:rPr>
+          <w:rFonts w:ascii="inherit" w:hAnsi="inherit" w:cs="Arial"/>
+          <w:b/>
+          <w:bCs/>
+          <w:color w:val="339966"/>
+          <w:sz w:val="28"/>
+          <w:szCs w:val="28"/>
+          <w:bdr w:val="none" w:sz="0" w:space="0" w:color="auto" w:frame="1"/>
+        </w:rPr>
+        <w:t>Ans:</w:t>
+      </w:r>
+      <w:r>
+        <w:rPr>
+          <w:rFonts w:ascii="inherit" w:hAnsi="inherit" w:cs="Arial"/>
+          <w:color w:val="666666"/>
+          <w:sz w:val="28"/>
+          <w:szCs w:val="28"/>
+          <w:bdr w:val="none" w:sz="0" w:space="0" w:color="auto" w:frame="1"/>
+        </w:rPr>
+        <w:t> Using </w:t>
+      </w:r>
       <w:r>
         <w:rPr>
           <w:rFonts w:ascii="Courier New" w:hAnsi="Courier New" w:cs="Courier New"/>
@@ -3012,18 +2038,17 @@
           <w:szCs w:val="28"/>
           <w:bdr w:val="none" w:sz="0" w:space="0" w:color="auto" w:frame="1"/>
         </w:rPr>
-        <w:t>umask</w:t>
-      </w:r>
-      <w:proofErr w:type="spellEnd"/>
-      <w:r>
-        <w:rPr>
-          <w:rFonts w:ascii="inherit" w:hAnsi="inherit" w:cs="Arial"/>
-          <w:color w:val="666666"/>
-          <w:sz w:val="28"/>
-          <w:szCs w:val="28"/>
-          <w:bdr w:val="none" w:sz="0" w:space="0" w:color="auto" w:frame="1"/>
-        </w:rPr>
-        <w:t> value newly created files will get default permissions</w:t>
+        <w:t>apachectl configtest</w:t>
+      </w:r>
+      <w:r>
+        <w:rPr>
+          <w:rFonts w:ascii="inherit" w:hAnsi="inherit" w:cs="Arial"/>
+          <w:color w:val="666666"/>
+          <w:sz w:val="28"/>
+          <w:szCs w:val="28"/>
+          <w:bdr w:val="none" w:sz="0" w:space="0" w:color="auto" w:frame="1"/>
+        </w:rPr>
+        <w:t> command we check http.conf file consistency and errors</w:t>
       </w:r>
     </w:p>
     <w:p>
@@ -3047,21 +2072,20 @@
           <w:szCs w:val="28"/>
           <w:bdr w:val="none" w:sz="0" w:space="0" w:color="auto" w:frame="1"/>
         </w:rPr>
-        <w:t>14. If you have only on IP address, but you want to host two web sites. What will you do.?</w:t>
-      </w:r>
-    </w:p>
-    <w:p>
-      <w:pPr>
-        <w:spacing w:line="384" w:lineRule="atLeast"/>
-        <w:textAlignment w:val="baseline"/>
-        <w:rPr>
-          <w:rFonts w:ascii="inherit" w:hAnsi="inherit" w:cs="Arial"/>
-          <w:color w:val="666666"/>
-          <w:sz w:val="27"/>
-          <w:szCs w:val="27"/>
-        </w:rPr>
-      </w:pPr>
-      <w:proofErr w:type="spellStart"/>
+        <w:t>16. What is ‘.htaccess’ file in Apache web server.?</w:t>
+      </w:r>
+    </w:p>
+    <w:p>
+      <w:pPr>
+        <w:spacing w:line="384" w:lineRule="atLeast"/>
+        <w:textAlignment w:val="baseline"/>
+        <w:rPr>
+          <w:rFonts w:ascii="inherit" w:hAnsi="inherit" w:cs="Arial"/>
+          <w:color w:val="666666"/>
+          <w:sz w:val="27"/>
+          <w:szCs w:val="27"/>
+        </w:rPr>
+      </w:pPr>
       <w:r>
         <w:rPr>
           <w:rFonts w:ascii="inherit" w:hAnsi="inherit" w:cs="Arial"/>
@@ -3072,9 +2096,75 @@
           <w:szCs w:val="28"/>
           <w:bdr w:val="none" w:sz="0" w:space="0" w:color="auto" w:frame="1"/>
         </w:rPr>
-        <w:t>Ans</w:t>
-      </w:r>
-      <w:proofErr w:type="spellEnd"/>
+        <w:t>Ans:</w:t>
+      </w:r>
+      <w:r>
+        <w:rPr>
+          <w:rFonts w:ascii="inherit" w:hAnsi="inherit" w:cs="Arial"/>
+          <w:color w:val="666666"/>
+          <w:sz w:val="28"/>
+          <w:szCs w:val="28"/>
+          <w:bdr w:val="none" w:sz="0" w:space="0" w:color="auto" w:frame="1"/>
+        </w:rPr>
+        <w:t> </w:t>
+      </w:r>
+      <w:r>
+        <w:rPr>
+          <w:rFonts w:ascii="Courier New" w:hAnsi="Courier New" w:cs="Courier New"/>
+          <w:color w:val="666666"/>
+          <w:sz w:val="28"/>
+          <w:szCs w:val="28"/>
+          <w:bdr w:val="none" w:sz="0" w:space="0" w:color="auto" w:frame="1"/>
+        </w:rPr>
+        <w:t>.htaccess</w:t>
+      </w:r>
+      <w:r>
+        <w:rPr>
+          <w:rFonts w:ascii="inherit" w:hAnsi="inherit" w:cs="Arial"/>
+          <w:color w:val="666666"/>
+          <w:sz w:val="28"/>
+          <w:szCs w:val="28"/>
+          <w:bdr w:val="none" w:sz="0" w:space="0" w:color="auto" w:frame="1"/>
+        </w:rPr>
+        <w:t> file is a Hypertext Access file which is used to write URL redirection and SSL certification configuration etc..</w:t>
+      </w:r>
+    </w:p>
+    <w:p>
+      <w:pPr>
+        <w:spacing w:line="384" w:lineRule="atLeast"/>
+        <w:textAlignment w:val="baseline"/>
+        <w:rPr>
+          <w:rFonts w:ascii="inherit" w:hAnsi="inherit" w:cs="Arial"/>
+          <w:color w:val="666666"/>
+          <w:sz w:val="27"/>
+          <w:szCs w:val="27"/>
+        </w:rPr>
+      </w:pPr>
+      <w:r>
+        <w:rPr>
+          <w:rFonts w:ascii="inherit" w:hAnsi="inherit" w:cs="Arial"/>
+          <w:b/>
+          <w:bCs/>
+          <w:color w:val="FF9900"/>
+          <w:sz w:val="28"/>
+          <w:szCs w:val="28"/>
+          <w:bdr w:val="none" w:sz="0" w:space="0" w:color="auto" w:frame="1"/>
+        </w:rPr>
+        <w:lastRenderedPageBreak/>
+        <w:t>17. In ‘kill -9’ command, what is the ‘-9’ signal indicates..?</w:t>
+      </w:r>
+    </w:p>
+    <w:p>
+      <w:pPr>
+        <w:spacing w:line="384" w:lineRule="atLeast"/>
+        <w:textAlignment w:val="baseline"/>
+        <w:rPr>
+          <w:rFonts w:ascii="inherit" w:hAnsi="inherit" w:cs="Arial"/>
+          <w:color w:val="666666"/>
+          <w:sz w:val="27"/>
+          <w:szCs w:val="27"/>
+        </w:rPr>
+      </w:pPr>
       <w:r>
         <w:rPr>
           <w:rFonts w:ascii="inherit" w:hAnsi="inherit" w:cs="Arial"/>
@@ -3085,44 +2175,50 @@
           <w:szCs w:val="28"/>
           <w:bdr w:val="none" w:sz="0" w:space="0" w:color="auto" w:frame="1"/>
         </w:rPr>
-        <w:t>:</w:t>
-      </w:r>
-      <w:r>
-        <w:rPr>
-          <w:rFonts w:ascii="inherit" w:hAnsi="inherit" w:cs="Arial"/>
-          <w:color w:val="666666"/>
-          <w:sz w:val="28"/>
-          <w:szCs w:val="28"/>
-          <w:bdr w:val="none" w:sz="0" w:space="0" w:color="auto" w:frame="1"/>
-        </w:rPr>
-        <w:t> Create multiple virtual hosts using different ports</w:t>
-      </w:r>
-    </w:p>
-    <w:p>
-      <w:pPr>
-        <w:spacing w:line="384" w:lineRule="atLeast"/>
-        <w:textAlignment w:val="baseline"/>
-        <w:rPr>
-          <w:rFonts w:ascii="inherit" w:hAnsi="inherit" w:cs="Arial"/>
-          <w:color w:val="666666"/>
-          <w:sz w:val="27"/>
-          <w:szCs w:val="27"/>
-        </w:rPr>
-      </w:pPr>
-      <w:r>
-        <w:rPr>
-          <w:rFonts w:ascii="inherit" w:hAnsi="inherit" w:cs="Arial"/>
-          <w:b/>
-          <w:bCs/>
+        <w:t>Ans:</w:t>
+      </w:r>
+      <w:r>
+        <w:rPr>
+          <w:rFonts w:ascii="inherit" w:hAnsi="inherit" w:cs="Arial"/>
+          <w:color w:val="666666"/>
+          <w:sz w:val="28"/>
+          <w:szCs w:val="28"/>
+          <w:bdr w:val="none" w:sz="0" w:space="0" w:color="auto" w:frame="1"/>
+        </w:rPr>
+        <w:t> -9 represent </w:t>
+      </w:r>
+      <w:r>
+        <w:rPr>
+          <w:rFonts w:ascii="inherit" w:hAnsi="inherit" w:cs="Arial"/>
           <w:color w:val="FF9900"/>
           <w:sz w:val="28"/>
           <w:szCs w:val="28"/>
           <w:bdr w:val="none" w:sz="0" w:space="0" w:color="auto" w:frame="1"/>
         </w:rPr>
-        <w:t xml:space="preserve">15. How do you check for the </w:t>
-      </w:r>
-      <w:proofErr w:type="spellStart"/>
-      <w:proofErr w:type="gramStart"/>
+        <w:t>SIGKILL</w:t>
+      </w:r>
+      <w:r>
+        <w:rPr>
+          <w:rFonts w:ascii="inherit" w:hAnsi="inherit" w:cs="Arial"/>
+          <w:color w:val="666666"/>
+          <w:sz w:val="28"/>
+          <w:szCs w:val="28"/>
+          <w:bdr w:val="none" w:sz="0" w:space="0" w:color="auto" w:frame="1"/>
+        </w:rPr>
+        <w:t> which means Kill signal</w:t>
+      </w:r>
+    </w:p>
+    <w:p>
+      <w:pPr>
+        <w:spacing w:line="384" w:lineRule="atLeast"/>
+        <w:textAlignment w:val="baseline"/>
+        <w:rPr>
+          <w:rFonts w:ascii="inherit" w:hAnsi="inherit" w:cs="Arial"/>
+          <w:color w:val="666666"/>
+          <w:sz w:val="27"/>
+          <w:szCs w:val="27"/>
+        </w:rPr>
+      </w:pPr>
       <w:r>
         <w:rPr>
           <w:rFonts w:ascii="inherit" w:hAnsi="inherit" w:cs="Arial"/>
@@ -3133,35 +2229,20 @@
           <w:szCs w:val="28"/>
           <w:bdr w:val="none" w:sz="0" w:space="0" w:color="auto" w:frame="1"/>
         </w:rPr>
-        <w:t>httpd.conf</w:t>
-      </w:r>
-      <w:proofErr w:type="spellEnd"/>
-      <w:proofErr w:type="gramEnd"/>
-      <w:r>
-        <w:rPr>
-          <w:rFonts w:ascii="inherit" w:hAnsi="inherit" w:cs="Arial"/>
-          <w:b/>
-          <w:bCs/>
-          <w:color w:val="FF9900"/>
-          <w:sz w:val="28"/>
-          <w:szCs w:val="28"/>
-          <w:bdr w:val="none" w:sz="0" w:space="0" w:color="auto" w:frame="1"/>
-        </w:rPr>
-        <w:t xml:space="preserve"> consistency..?</w:t>
-      </w:r>
-    </w:p>
-    <w:p>
-      <w:pPr>
-        <w:spacing w:line="384" w:lineRule="atLeast"/>
-        <w:textAlignment w:val="baseline"/>
-        <w:rPr>
-          <w:rFonts w:ascii="inherit" w:hAnsi="inherit" w:cs="Arial"/>
-          <w:color w:val="666666"/>
-          <w:sz w:val="27"/>
-          <w:szCs w:val="27"/>
-        </w:rPr>
-      </w:pPr>
-      <w:proofErr w:type="spellStart"/>
+        <w:t>18. What are the process states in Unix.?</w:t>
+      </w:r>
+    </w:p>
+    <w:p>
+      <w:pPr>
+        <w:spacing w:line="384" w:lineRule="atLeast"/>
+        <w:textAlignment w:val="baseline"/>
+        <w:rPr>
+          <w:rFonts w:ascii="inherit" w:hAnsi="inherit" w:cs="Arial"/>
+          <w:color w:val="666666"/>
+          <w:sz w:val="27"/>
+          <w:szCs w:val="27"/>
+        </w:rPr>
+      </w:pPr>
       <w:r>
         <w:rPr>
           <w:rFonts w:ascii="inherit" w:hAnsi="inherit" w:cs="Arial"/>
@@ -3172,408 +2253,7 @@
           <w:szCs w:val="28"/>
           <w:bdr w:val="none" w:sz="0" w:space="0" w:color="auto" w:frame="1"/>
         </w:rPr>
-        <w:t>Ans</w:t>
-      </w:r>
-      <w:proofErr w:type="spellEnd"/>
-      <w:r>
-        <w:rPr>
-          <w:rFonts w:ascii="inherit" w:hAnsi="inherit" w:cs="Arial"/>
-          <w:b/>
-          <w:bCs/>
-          <w:color w:val="339966"/>
-          <w:sz w:val="28"/>
-          <w:szCs w:val="28"/>
-          <w:bdr w:val="none" w:sz="0" w:space="0" w:color="auto" w:frame="1"/>
-        </w:rPr>
-        <w:t>:</w:t>
-      </w:r>
-      <w:r>
-        <w:rPr>
-          <w:rFonts w:ascii="inherit" w:hAnsi="inherit" w:cs="Arial"/>
-          <w:color w:val="666666"/>
-          <w:sz w:val="28"/>
-          <w:szCs w:val="28"/>
-          <w:bdr w:val="none" w:sz="0" w:space="0" w:color="auto" w:frame="1"/>
-        </w:rPr>
-        <w:t> Using </w:t>
-      </w:r>
-      <w:proofErr w:type="spellStart"/>
-      <w:r>
-        <w:rPr>
-          <w:rFonts w:ascii="Courier New" w:hAnsi="Courier New" w:cs="Courier New"/>
-          <w:color w:val="666666"/>
-          <w:sz w:val="28"/>
-          <w:szCs w:val="28"/>
-          <w:bdr w:val="none" w:sz="0" w:space="0" w:color="auto" w:frame="1"/>
-        </w:rPr>
-        <w:t>apachectl</w:t>
-      </w:r>
-      <w:proofErr w:type="spellEnd"/>
-      <w:r>
-        <w:rPr>
-          <w:rFonts w:ascii="Courier New" w:hAnsi="Courier New" w:cs="Courier New"/>
-          <w:color w:val="666666"/>
-          <w:sz w:val="28"/>
-          <w:szCs w:val="28"/>
-          <w:bdr w:val="none" w:sz="0" w:space="0" w:color="auto" w:frame="1"/>
-        </w:rPr>
-        <w:t xml:space="preserve"> </w:t>
-      </w:r>
-      <w:proofErr w:type="spellStart"/>
-      <w:r>
-        <w:rPr>
-          <w:rFonts w:ascii="Courier New" w:hAnsi="Courier New" w:cs="Courier New"/>
-          <w:color w:val="666666"/>
-          <w:sz w:val="28"/>
-          <w:szCs w:val="28"/>
-          <w:bdr w:val="none" w:sz="0" w:space="0" w:color="auto" w:frame="1"/>
-        </w:rPr>
-        <w:t>configtest</w:t>
-      </w:r>
-      <w:proofErr w:type="spellEnd"/>
-      <w:r>
-        <w:rPr>
-          <w:rFonts w:ascii="inherit" w:hAnsi="inherit" w:cs="Arial"/>
-          <w:color w:val="666666"/>
-          <w:sz w:val="28"/>
-          <w:szCs w:val="28"/>
-          <w:bdr w:val="none" w:sz="0" w:space="0" w:color="auto" w:frame="1"/>
-        </w:rPr>
-        <w:t xml:space="preserve"> command we check </w:t>
-      </w:r>
-      <w:proofErr w:type="spellStart"/>
-      <w:proofErr w:type="gramStart"/>
-      <w:r>
-        <w:rPr>
-          <w:rFonts w:ascii="inherit" w:hAnsi="inherit" w:cs="Arial"/>
-          <w:color w:val="666666"/>
-          <w:sz w:val="28"/>
-          <w:szCs w:val="28"/>
-          <w:bdr w:val="none" w:sz="0" w:space="0" w:color="auto" w:frame="1"/>
-        </w:rPr>
-        <w:t>http.conf</w:t>
-      </w:r>
-      <w:proofErr w:type="spellEnd"/>
-      <w:proofErr w:type="gramEnd"/>
-      <w:r>
-        <w:rPr>
-          <w:rFonts w:ascii="inherit" w:hAnsi="inherit" w:cs="Arial"/>
-          <w:color w:val="666666"/>
-          <w:sz w:val="28"/>
-          <w:szCs w:val="28"/>
-          <w:bdr w:val="none" w:sz="0" w:space="0" w:color="auto" w:frame="1"/>
-        </w:rPr>
-        <w:t xml:space="preserve"> file consistency and errors</w:t>
-      </w:r>
-    </w:p>
-    <w:p>
-      <w:pPr>
-        <w:spacing w:line="384" w:lineRule="atLeast"/>
-        <w:textAlignment w:val="baseline"/>
-        <w:rPr>
-          <w:rFonts w:ascii="inherit" w:hAnsi="inherit" w:cs="Arial"/>
-          <w:color w:val="666666"/>
-          <w:sz w:val="27"/>
-          <w:szCs w:val="27"/>
-        </w:rPr>
-      </w:pPr>
-      <w:r>
-        <w:rPr>
-          <w:rFonts w:ascii="inherit" w:hAnsi="inherit" w:cs="Arial"/>
-          <w:b/>
-          <w:bCs/>
-          <w:color w:val="FF9900"/>
-          <w:sz w:val="28"/>
-          <w:szCs w:val="28"/>
-          <w:bdr w:val="none" w:sz="0" w:space="0" w:color="auto" w:frame="1"/>
-        </w:rPr>
-        <w:t>16. What is ‘.</w:t>
-      </w:r>
-      <w:proofErr w:type="spellStart"/>
-      <w:r>
-        <w:rPr>
-          <w:rFonts w:ascii="inherit" w:hAnsi="inherit" w:cs="Arial"/>
-          <w:b/>
-          <w:bCs/>
-          <w:color w:val="FF9900"/>
-          <w:sz w:val="28"/>
-          <w:szCs w:val="28"/>
-          <w:bdr w:val="none" w:sz="0" w:space="0" w:color="auto" w:frame="1"/>
-        </w:rPr>
-        <w:t>htaccess</w:t>
-      </w:r>
-      <w:proofErr w:type="spellEnd"/>
-      <w:r>
-        <w:rPr>
-          <w:rFonts w:ascii="inherit" w:hAnsi="inherit" w:cs="Arial"/>
-          <w:b/>
-          <w:bCs/>
-          <w:color w:val="FF9900"/>
-          <w:sz w:val="28"/>
-          <w:szCs w:val="28"/>
-          <w:bdr w:val="none" w:sz="0" w:space="0" w:color="auto" w:frame="1"/>
-        </w:rPr>
-        <w:t>’ file in Apache web server.?</w:t>
-      </w:r>
-    </w:p>
-    <w:p>
-      <w:pPr>
-        <w:spacing w:line="384" w:lineRule="atLeast"/>
-        <w:textAlignment w:val="baseline"/>
-        <w:rPr>
-          <w:rFonts w:ascii="inherit" w:hAnsi="inherit" w:cs="Arial"/>
-          <w:color w:val="666666"/>
-          <w:sz w:val="27"/>
-          <w:szCs w:val="27"/>
-        </w:rPr>
-      </w:pPr>
-      <w:proofErr w:type="spellStart"/>
-      <w:r>
-        <w:rPr>
-          <w:rFonts w:ascii="inherit" w:hAnsi="inherit" w:cs="Arial"/>
-          <w:b/>
-          <w:bCs/>
-          <w:color w:val="339966"/>
-          <w:sz w:val="28"/>
-          <w:szCs w:val="28"/>
-          <w:bdr w:val="none" w:sz="0" w:space="0" w:color="auto" w:frame="1"/>
-        </w:rPr>
-        <w:t>Ans</w:t>
-      </w:r>
-      <w:proofErr w:type="spellEnd"/>
-      <w:r>
-        <w:rPr>
-          <w:rFonts w:ascii="inherit" w:hAnsi="inherit" w:cs="Arial"/>
-          <w:b/>
-          <w:bCs/>
-          <w:color w:val="339966"/>
-          <w:sz w:val="28"/>
-          <w:szCs w:val="28"/>
-          <w:bdr w:val="none" w:sz="0" w:space="0" w:color="auto" w:frame="1"/>
-        </w:rPr>
-        <w:t>:</w:t>
-      </w:r>
-      <w:r>
-        <w:rPr>
-          <w:rFonts w:ascii="inherit" w:hAnsi="inherit" w:cs="Arial"/>
-          <w:color w:val="666666"/>
-          <w:sz w:val="28"/>
-          <w:szCs w:val="28"/>
-          <w:bdr w:val="none" w:sz="0" w:space="0" w:color="auto" w:frame="1"/>
-        </w:rPr>
-        <w:t> </w:t>
-      </w:r>
-      <w:r>
-        <w:rPr>
-          <w:rFonts w:ascii="Courier New" w:hAnsi="Courier New" w:cs="Courier New"/>
-          <w:color w:val="666666"/>
-          <w:sz w:val="28"/>
-          <w:szCs w:val="28"/>
-          <w:bdr w:val="none" w:sz="0" w:space="0" w:color="auto" w:frame="1"/>
-        </w:rPr>
-        <w:t>.</w:t>
-      </w:r>
-      <w:proofErr w:type="spellStart"/>
-      <w:r>
-        <w:rPr>
-          <w:rFonts w:ascii="Courier New" w:hAnsi="Courier New" w:cs="Courier New"/>
-          <w:color w:val="666666"/>
-          <w:sz w:val="28"/>
-          <w:szCs w:val="28"/>
-          <w:bdr w:val="none" w:sz="0" w:space="0" w:color="auto" w:frame="1"/>
-        </w:rPr>
-        <w:t>htaccess</w:t>
-      </w:r>
-      <w:proofErr w:type="spellEnd"/>
-      <w:r>
-        <w:rPr>
-          <w:rFonts w:ascii="inherit" w:hAnsi="inherit" w:cs="Arial"/>
-          <w:color w:val="666666"/>
-          <w:sz w:val="28"/>
-          <w:szCs w:val="28"/>
-          <w:bdr w:val="none" w:sz="0" w:space="0" w:color="auto" w:frame="1"/>
-        </w:rPr>
-        <w:t xml:space="preserve"> file is a Hypertext Access file which is used to write URL redirection and SSL certification configuration </w:t>
-      </w:r>
-      <w:proofErr w:type="gramStart"/>
-      <w:r>
-        <w:rPr>
-          <w:rFonts w:ascii="inherit" w:hAnsi="inherit" w:cs="Arial"/>
-          <w:color w:val="666666"/>
-          <w:sz w:val="28"/>
-          <w:szCs w:val="28"/>
-          <w:bdr w:val="none" w:sz="0" w:space="0" w:color="auto" w:frame="1"/>
-        </w:rPr>
-        <w:t>etc..</w:t>
-      </w:r>
-      <w:proofErr w:type="gramEnd"/>
-    </w:p>
-    <w:p>
-      <w:pPr>
-        <w:spacing w:line="384" w:lineRule="atLeast"/>
-        <w:textAlignment w:val="baseline"/>
-        <w:rPr>
-          <w:rFonts w:ascii="inherit" w:hAnsi="inherit" w:cs="Arial"/>
-          <w:color w:val="666666"/>
-          <w:sz w:val="27"/>
-          <w:szCs w:val="27"/>
-        </w:rPr>
-      </w:pPr>
-      <w:r>
-        <w:rPr>
-          <w:rFonts w:ascii="inherit" w:hAnsi="inherit" w:cs="Arial"/>
-          <w:b/>
-          <w:bCs/>
-          <w:color w:val="FF9900"/>
-          <w:sz w:val="28"/>
-          <w:szCs w:val="28"/>
-          <w:bdr w:val="none" w:sz="0" w:space="0" w:color="auto" w:frame="1"/>
-        </w:rPr>
-        <w:t xml:space="preserve">17. In ‘kill -9’ command, what is the ‘-9’ signal </w:t>
-      </w:r>
-      <w:proofErr w:type="gramStart"/>
-      <w:r>
-        <w:rPr>
-          <w:rFonts w:ascii="inherit" w:hAnsi="inherit" w:cs="Arial"/>
-          <w:b/>
-          <w:bCs/>
-          <w:color w:val="FF9900"/>
-          <w:sz w:val="28"/>
-          <w:szCs w:val="28"/>
-          <w:bdr w:val="none" w:sz="0" w:space="0" w:color="auto" w:frame="1"/>
-        </w:rPr>
-        <w:t>indicates..?</w:t>
-      </w:r>
-      <w:proofErr w:type="gramEnd"/>
-    </w:p>
-    <w:p>
-      <w:pPr>
-        <w:spacing w:line="384" w:lineRule="atLeast"/>
-        <w:textAlignment w:val="baseline"/>
-        <w:rPr>
-          <w:rFonts w:ascii="inherit" w:hAnsi="inherit" w:cs="Arial"/>
-          <w:color w:val="666666"/>
-          <w:sz w:val="27"/>
-          <w:szCs w:val="27"/>
-        </w:rPr>
-      </w:pPr>
-      <w:proofErr w:type="spellStart"/>
-      <w:r>
-        <w:rPr>
-          <w:rFonts w:ascii="inherit" w:hAnsi="inherit" w:cs="Arial"/>
-          <w:b/>
-          <w:bCs/>
-          <w:color w:val="339966"/>
-          <w:sz w:val="28"/>
-          <w:szCs w:val="28"/>
-          <w:bdr w:val="none" w:sz="0" w:space="0" w:color="auto" w:frame="1"/>
-        </w:rPr>
-        <w:t>Ans</w:t>
-      </w:r>
-      <w:proofErr w:type="spellEnd"/>
-      <w:r>
-        <w:rPr>
-          <w:rFonts w:ascii="inherit" w:hAnsi="inherit" w:cs="Arial"/>
-          <w:b/>
-          <w:bCs/>
-          <w:color w:val="339966"/>
-          <w:sz w:val="28"/>
-          <w:szCs w:val="28"/>
-          <w:bdr w:val="none" w:sz="0" w:space="0" w:color="auto" w:frame="1"/>
-        </w:rPr>
-        <w:t>:</w:t>
-      </w:r>
-      <w:r>
-        <w:rPr>
-          <w:rFonts w:ascii="inherit" w:hAnsi="inherit" w:cs="Arial"/>
-          <w:color w:val="666666"/>
-          <w:sz w:val="28"/>
-          <w:szCs w:val="28"/>
-          <w:bdr w:val="none" w:sz="0" w:space="0" w:color="auto" w:frame="1"/>
-        </w:rPr>
-        <w:t> -9 represent </w:t>
-      </w:r>
-      <w:r>
-        <w:rPr>
-          <w:rFonts w:ascii="inherit" w:hAnsi="inherit" w:cs="Arial"/>
-          <w:color w:val="FF9900"/>
-          <w:sz w:val="28"/>
-          <w:szCs w:val="28"/>
-          <w:bdr w:val="none" w:sz="0" w:space="0" w:color="auto" w:frame="1"/>
-        </w:rPr>
-        <w:t>SIGKILL</w:t>
-      </w:r>
-      <w:r>
-        <w:rPr>
-          <w:rFonts w:ascii="inherit" w:hAnsi="inherit" w:cs="Arial"/>
-          <w:color w:val="666666"/>
-          <w:sz w:val="28"/>
-          <w:szCs w:val="28"/>
-          <w:bdr w:val="none" w:sz="0" w:space="0" w:color="auto" w:frame="1"/>
-        </w:rPr>
-        <w:t> which means Kill signal</w:t>
-      </w:r>
-    </w:p>
-    <w:p>
-      <w:pPr>
-        <w:spacing w:line="384" w:lineRule="atLeast"/>
-        <w:textAlignment w:val="baseline"/>
-        <w:rPr>
-          <w:rFonts w:ascii="inherit" w:hAnsi="inherit" w:cs="Arial"/>
-          <w:color w:val="666666"/>
-          <w:sz w:val="27"/>
-          <w:szCs w:val="27"/>
-        </w:rPr>
-      </w:pPr>
-      <w:r>
-        <w:rPr>
-          <w:rFonts w:ascii="inherit" w:hAnsi="inherit" w:cs="Arial"/>
-          <w:b/>
-          <w:bCs/>
-          <w:color w:val="FF9900"/>
-          <w:sz w:val="28"/>
-          <w:szCs w:val="28"/>
-          <w:bdr w:val="none" w:sz="0" w:space="0" w:color="auto" w:frame="1"/>
-        </w:rPr>
-        <w:t>18. What are the process states in Unix.?</w:t>
-      </w:r>
-    </w:p>
-    <w:p>
-      <w:pPr>
-        <w:spacing w:line="384" w:lineRule="atLeast"/>
-        <w:textAlignment w:val="baseline"/>
-        <w:rPr>
-          <w:rFonts w:ascii="inherit" w:hAnsi="inherit" w:cs="Arial"/>
-          <w:color w:val="666666"/>
-          <w:sz w:val="27"/>
-          <w:szCs w:val="27"/>
-        </w:rPr>
-      </w:pPr>
-      <w:proofErr w:type="spellStart"/>
-      <w:r>
-        <w:rPr>
-          <w:rFonts w:ascii="inherit" w:hAnsi="inherit" w:cs="Arial"/>
-          <w:b/>
-          <w:bCs/>
-          <w:color w:val="339966"/>
-          <w:sz w:val="28"/>
-          <w:szCs w:val="28"/>
-          <w:bdr w:val="none" w:sz="0" w:space="0" w:color="auto" w:frame="1"/>
-        </w:rPr>
-        <w:t>Ans</w:t>
-      </w:r>
-      <w:proofErr w:type="spellEnd"/>
-      <w:r>
-        <w:rPr>
-          <w:rFonts w:ascii="inherit" w:hAnsi="inherit" w:cs="Arial"/>
-          <w:b/>
-          <w:bCs/>
-          <w:color w:val="339966"/>
-          <w:sz w:val="28"/>
-          <w:szCs w:val="28"/>
-          <w:bdr w:val="none" w:sz="0" w:space="0" w:color="auto" w:frame="1"/>
-        </w:rPr>
-        <w:t>: </w:t>
+        <w:t>Ans: </w:t>
       </w:r>
     </w:p>
     <w:p>
@@ -3700,49 +2380,15 @@
           <w:szCs w:val="27"/>
         </w:rPr>
       </w:pPr>
-      <w:proofErr w:type="spellStart"/>
-      <w:r>
-        <w:rPr>
-          <w:rFonts w:ascii="inherit" w:eastAsia="Times New Roman" w:hAnsi="inherit" w:cs="Arial"/>
-          <w:color w:val="666666"/>
-          <w:sz w:val="28"/>
-          <w:szCs w:val="28"/>
-          <w:bdr w:val="none" w:sz="0" w:space="0" w:color="auto" w:frame="1"/>
-        </w:rPr>
-        <w:t>Defcunt</w:t>
-      </w:r>
-      <w:proofErr w:type="spellEnd"/>
-      <w:r>
-        <w:rPr>
-          <w:rFonts w:ascii="inherit" w:eastAsia="Times New Roman" w:hAnsi="inherit" w:cs="Arial"/>
-          <w:color w:val="666666"/>
-          <w:sz w:val="28"/>
-          <w:szCs w:val="28"/>
-          <w:bdr w:val="none" w:sz="0" w:space="0" w:color="auto" w:frame="1"/>
-        </w:rPr>
-        <w:t xml:space="preserve"> State </w:t>
-      </w:r>
-      <w:proofErr w:type="gramStart"/>
-      <w:r>
-        <w:rPr>
-          <w:rFonts w:ascii="inherit" w:eastAsia="Times New Roman" w:hAnsi="inherit" w:cs="Arial"/>
-          <w:color w:val="666666"/>
-          <w:sz w:val="28"/>
-          <w:szCs w:val="28"/>
-          <w:bdr w:val="none" w:sz="0" w:space="0" w:color="auto" w:frame="1"/>
-        </w:rPr>
-        <w:t>Or</w:t>
-      </w:r>
-      <w:proofErr w:type="gramEnd"/>
-      <w:r>
-        <w:rPr>
-          <w:rFonts w:ascii="inherit" w:eastAsia="Times New Roman" w:hAnsi="inherit" w:cs="Arial"/>
-          <w:color w:val="666666"/>
-          <w:sz w:val="28"/>
-          <w:szCs w:val="28"/>
-          <w:bdr w:val="none" w:sz="0" w:space="0" w:color="auto" w:frame="1"/>
-        </w:rPr>
-        <w:t xml:space="preserve"> zombie State </w:t>
+      <w:r>
+        <w:rPr>
+          <w:rFonts w:ascii="inherit" w:eastAsia="Times New Roman" w:hAnsi="inherit" w:cs="Arial"/>
+          <w:color w:val="666666"/>
+          <w:sz w:val="28"/>
+          <w:szCs w:val="28"/>
+          <w:bdr w:val="none" w:sz="0" w:space="0" w:color="auto" w:frame="1"/>
+        </w:rPr>
+        <w:t>Defcunt State Or zombie State </w:t>
       </w:r>
     </w:p>
     <w:p>
@@ -3780,7 +2426,6 @@
           <w:szCs w:val="27"/>
         </w:rPr>
       </w:pPr>
-      <w:proofErr w:type="spellStart"/>
       <w:r>
         <w:rPr>
           <w:rFonts w:ascii="inherit" w:hAnsi="inherit" w:cs="Arial"/>
@@ -3791,9 +2436,74 @@
           <w:szCs w:val="28"/>
           <w:bdr w:val="none" w:sz="0" w:space="0" w:color="auto" w:frame="1"/>
         </w:rPr>
-        <w:t>Ans</w:t>
-      </w:r>
-      <w:proofErr w:type="spellEnd"/>
+        <w:t>Ans:</w:t>
+      </w:r>
+      <w:r>
+        <w:rPr>
+          <w:rFonts w:ascii="inherit" w:hAnsi="inherit" w:cs="Arial"/>
+          <w:color w:val="666666"/>
+          <w:sz w:val="28"/>
+          <w:szCs w:val="28"/>
+          <w:bdr w:val="none" w:sz="0" w:space="0" w:color="auto" w:frame="1"/>
+        </w:rPr>
+        <w:t> </w:t>
+      </w:r>
+      <w:r>
+        <w:rPr>
+          <w:rFonts w:ascii="Courier New" w:hAnsi="Courier New" w:cs="Courier New"/>
+          <w:color w:val="666666"/>
+          <w:sz w:val="28"/>
+          <w:szCs w:val="28"/>
+          <w:bdr w:val="none" w:sz="0" w:space="0" w:color="auto" w:frame="1"/>
+        </w:rPr>
+        <w:t>mpm_worker_module</w:t>
+      </w:r>
+      <w:r>
+        <w:rPr>
+          <w:rFonts w:ascii="inherit" w:hAnsi="inherit" w:cs="Arial"/>
+          <w:color w:val="666666"/>
+          <w:sz w:val="28"/>
+          <w:szCs w:val="28"/>
+          <w:bdr w:val="none" w:sz="0" w:space="0" w:color="auto" w:frame="1"/>
+        </w:rPr>
+        <w:t> is a module multi-processing module</w:t>
+      </w:r>
+    </w:p>
+    <w:p>
+      <w:pPr>
+        <w:spacing w:line="384" w:lineRule="atLeast"/>
+        <w:textAlignment w:val="baseline"/>
+        <w:rPr>
+          <w:rFonts w:ascii="inherit" w:hAnsi="inherit" w:cs="Arial"/>
+          <w:color w:val="666666"/>
+          <w:sz w:val="27"/>
+          <w:szCs w:val="27"/>
+        </w:rPr>
+      </w:pPr>
+      <w:r>
+        <w:rPr>
+          <w:rFonts w:ascii="inherit" w:hAnsi="inherit" w:cs="Arial"/>
+          <w:b/>
+          <w:bCs/>
+          <w:color w:val="FF9900"/>
+          <w:sz w:val="28"/>
+          <w:szCs w:val="28"/>
+          <w:bdr w:val="none" w:sz="0" w:space="0" w:color="auto" w:frame="1"/>
+        </w:rPr>
+        <w:t>20. What are the different storage engines used in MySQL..?</w:t>
+      </w:r>
+    </w:p>
+    <w:p>
+      <w:pPr>
+        <w:spacing w:line="384" w:lineRule="atLeast"/>
+        <w:textAlignment w:val="baseline"/>
+        <w:rPr>
+          <w:rFonts w:ascii="inherit" w:hAnsi="inherit" w:cs="Arial"/>
+          <w:color w:val="666666"/>
+          <w:sz w:val="27"/>
+          <w:szCs w:val="27"/>
+        </w:rPr>
+      </w:pPr>
       <w:r>
         <w:rPr>
           <w:rFonts w:ascii="inherit" w:hAnsi="inherit" w:cs="Arial"/>
@@ -3804,193 +2514,51 @@
           <w:szCs w:val="28"/>
           <w:bdr w:val="none" w:sz="0" w:space="0" w:color="auto" w:frame="1"/>
         </w:rPr>
-        <w:t>:</w:t>
-      </w:r>
-      <w:r>
-        <w:rPr>
-          <w:rFonts w:ascii="inherit" w:hAnsi="inherit" w:cs="Arial"/>
-          <w:color w:val="666666"/>
-          <w:sz w:val="28"/>
-          <w:szCs w:val="28"/>
-          <w:bdr w:val="none" w:sz="0" w:space="0" w:color="auto" w:frame="1"/>
-        </w:rPr>
-        <w:t> </w:t>
-      </w:r>
-      <w:proofErr w:type="spellStart"/>
-      <w:r>
-        <w:rPr>
-          <w:rFonts w:ascii="Courier New" w:hAnsi="Courier New" w:cs="Courier New"/>
-          <w:color w:val="666666"/>
-          <w:sz w:val="28"/>
-          <w:szCs w:val="28"/>
-          <w:bdr w:val="none" w:sz="0" w:space="0" w:color="auto" w:frame="1"/>
-        </w:rPr>
-        <w:t>mpm_worker_module</w:t>
-      </w:r>
-      <w:proofErr w:type="spellEnd"/>
-      <w:r>
-        <w:rPr>
-          <w:rFonts w:ascii="inherit" w:hAnsi="inherit" w:cs="Arial"/>
-          <w:color w:val="666666"/>
-          <w:sz w:val="28"/>
-          <w:szCs w:val="28"/>
-          <w:bdr w:val="none" w:sz="0" w:space="0" w:color="auto" w:frame="1"/>
-        </w:rPr>
-        <w:t> is a module multi-processing module</w:t>
-      </w:r>
-    </w:p>
-    <w:p>
-      <w:pPr>
-        <w:spacing w:line="384" w:lineRule="atLeast"/>
-        <w:textAlignment w:val="baseline"/>
-        <w:rPr>
-          <w:rFonts w:ascii="inherit" w:hAnsi="inherit" w:cs="Arial"/>
-          <w:color w:val="666666"/>
-          <w:sz w:val="27"/>
-          <w:szCs w:val="27"/>
-        </w:rPr>
-      </w:pPr>
-      <w:r>
-        <w:rPr>
-          <w:rFonts w:ascii="inherit" w:hAnsi="inherit" w:cs="Arial"/>
-          <w:b/>
-          <w:bCs/>
-          <w:color w:val="FF9900"/>
-          <w:sz w:val="28"/>
-          <w:szCs w:val="28"/>
-          <w:bdr w:val="none" w:sz="0" w:space="0" w:color="auto" w:frame="1"/>
-        </w:rPr>
-        <w:t xml:space="preserve">20. What are the different storage engines used in </w:t>
-      </w:r>
-      <w:proofErr w:type="gramStart"/>
-      <w:r>
-        <w:rPr>
-          <w:rFonts w:ascii="inherit" w:hAnsi="inherit" w:cs="Arial"/>
-          <w:b/>
-          <w:bCs/>
-          <w:color w:val="FF9900"/>
-          <w:sz w:val="28"/>
-          <w:szCs w:val="28"/>
-          <w:bdr w:val="none" w:sz="0" w:space="0" w:color="auto" w:frame="1"/>
-        </w:rPr>
-        <w:t>MySQL..?</w:t>
-      </w:r>
-      <w:proofErr w:type="gramEnd"/>
-    </w:p>
-    <w:p>
-      <w:pPr>
-        <w:spacing w:line="384" w:lineRule="atLeast"/>
-        <w:textAlignment w:val="baseline"/>
-        <w:rPr>
-          <w:rFonts w:ascii="inherit" w:hAnsi="inherit" w:cs="Arial"/>
-          <w:color w:val="666666"/>
-          <w:sz w:val="27"/>
-          <w:szCs w:val="27"/>
-        </w:rPr>
-      </w:pPr>
-      <w:proofErr w:type="spellStart"/>
-      <w:r>
-        <w:rPr>
-          <w:rFonts w:ascii="inherit" w:hAnsi="inherit" w:cs="Arial"/>
-          <w:b/>
-          <w:bCs/>
-          <w:color w:val="339966"/>
-          <w:sz w:val="28"/>
-          <w:szCs w:val="28"/>
-          <w:bdr w:val="none" w:sz="0" w:space="0" w:color="auto" w:frame="1"/>
-        </w:rPr>
-        <w:t>Ans</w:t>
-      </w:r>
-      <w:proofErr w:type="spellEnd"/>
-      <w:r>
-        <w:rPr>
-          <w:rFonts w:ascii="inherit" w:hAnsi="inherit" w:cs="Arial"/>
-          <w:b/>
-          <w:bCs/>
-          <w:color w:val="339966"/>
-          <w:sz w:val="28"/>
-          <w:szCs w:val="28"/>
-          <w:bdr w:val="none" w:sz="0" w:space="0" w:color="auto" w:frame="1"/>
-        </w:rPr>
-        <w:t>: </w:t>
-      </w:r>
-    </w:p>
-    <w:p>
-      <w:pPr>
-        <w:spacing w:line="384" w:lineRule="atLeast"/>
-        <w:textAlignment w:val="baseline"/>
-        <w:rPr>
-          <w:rFonts w:ascii="inherit" w:hAnsi="inherit" w:cs="Arial"/>
-          <w:color w:val="666666"/>
-          <w:sz w:val="27"/>
-          <w:szCs w:val="27"/>
-        </w:rPr>
-      </w:pPr>
-      <w:r>
-        <w:rPr>
-          <w:rFonts w:ascii="inherit" w:hAnsi="inherit" w:cs="Arial"/>
-          <w:color w:val="666666"/>
-          <w:sz w:val="28"/>
-          <w:szCs w:val="28"/>
-          <w:bdr w:val="none" w:sz="0" w:space="0" w:color="auto" w:frame="1"/>
-        </w:rPr>
-        <w:t xml:space="preserve">Below are the few </w:t>
-      </w:r>
-      <w:proofErr w:type="spellStart"/>
-      <w:r>
-        <w:rPr>
-          <w:rFonts w:ascii="inherit" w:hAnsi="inherit" w:cs="Arial"/>
-          <w:color w:val="666666"/>
-          <w:sz w:val="28"/>
-          <w:szCs w:val="28"/>
-          <w:bdr w:val="none" w:sz="0" w:space="0" w:color="auto" w:frame="1"/>
-        </w:rPr>
-        <w:t>MySql</w:t>
-      </w:r>
-      <w:proofErr w:type="spellEnd"/>
-      <w:r>
-        <w:rPr>
-          <w:rFonts w:ascii="inherit" w:hAnsi="inherit" w:cs="Arial"/>
-          <w:color w:val="666666"/>
-          <w:sz w:val="28"/>
-          <w:szCs w:val="28"/>
-          <w:bdr w:val="none" w:sz="0" w:space="0" w:color="auto" w:frame="1"/>
-        </w:rPr>
-        <w:t xml:space="preserve"> storage engines</w:t>
-      </w:r>
-    </w:p>
-    <w:p>
-      <w:pPr>
-        <w:spacing w:line="384" w:lineRule="atLeast"/>
-        <w:textAlignment w:val="baseline"/>
-        <w:rPr>
-          <w:rFonts w:ascii="inherit" w:hAnsi="inherit" w:cs="Arial"/>
-          <w:color w:val="666666"/>
-          <w:sz w:val="27"/>
-          <w:szCs w:val="27"/>
-        </w:rPr>
-      </w:pPr>
-      <w:proofErr w:type="spellStart"/>
-      <w:r>
-        <w:rPr>
-          <w:rFonts w:ascii="inherit" w:hAnsi="inherit" w:cs="Arial"/>
-          <w:color w:val="666666"/>
-          <w:sz w:val="28"/>
-          <w:szCs w:val="28"/>
-          <w:bdr w:val="none" w:sz="0" w:space="0" w:color="auto" w:frame="1"/>
-        </w:rPr>
-        <w:t>MyISAM</w:t>
-      </w:r>
-      <w:proofErr w:type="spellEnd"/>
-      <w:r>
-        <w:rPr>
-          <w:rFonts w:ascii="inherit" w:hAnsi="inherit" w:cs="Arial"/>
-          <w:color w:val="666666"/>
-          <w:sz w:val="28"/>
-          <w:szCs w:val="28"/>
-          <w:bdr w:val="none" w:sz="0" w:space="0" w:color="auto" w:frame="1"/>
-        </w:rPr>
-        <w:t>.</w:t>
+        <w:t>Ans: </w:t>
+      </w:r>
+    </w:p>
+    <w:p>
+      <w:pPr>
+        <w:spacing w:line="384" w:lineRule="atLeast"/>
+        <w:textAlignment w:val="baseline"/>
+        <w:rPr>
+          <w:rFonts w:ascii="inherit" w:hAnsi="inherit" w:cs="Arial"/>
+          <w:color w:val="666666"/>
+          <w:sz w:val="27"/>
+          <w:szCs w:val="27"/>
+        </w:rPr>
+      </w:pPr>
+      <w:r>
+        <w:rPr>
+          <w:rFonts w:ascii="inherit" w:hAnsi="inherit" w:cs="Arial"/>
+          <w:color w:val="666666"/>
+          <w:sz w:val="28"/>
+          <w:szCs w:val="28"/>
+          <w:bdr w:val="none" w:sz="0" w:space="0" w:color="auto" w:frame="1"/>
+        </w:rPr>
+        <w:t>Below are the few MySql storage engines</w:t>
+      </w:r>
+    </w:p>
+    <w:p>
+      <w:pPr>
+        <w:spacing w:line="384" w:lineRule="atLeast"/>
+        <w:textAlignment w:val="baseline"/>
+        <w:rPr>
+          <w:rFonts w:ascii="inherit" w:hAnsi="inherit" w:cs="Arial"/>
+          <w:color w:val="666666"/>
+          <w:sz w:val="27"/>
+          <w:szCs w:val="27"/>
+        </w:rPr>
+      </w:pPr>
+      <w:r>
+        <w:rPr>
+          <w:rFonts w:ascii="inherit" w:hAnsi="inherit" w:cs="Arial"/>
+          <w:color w:val="666666"/>
+          <w:sz w:val="28"/>
+          <w:szCs w:val="28"/>
+          <w:bdr w:val="none" w:sz="0" w:space="0" w:color="auto" w:frame="1"/>
+        </w:rPr>
+        <w:t>MyISAM.</w:t>
       </w:r>
       <w:r>
         <w:rPr>
@@ -4001,27 +2569,15 @@
         </w:rPr>
         <w:br/>
       </w:r>
-      <w:proofErr w:type="spellStart"/>
-      <w:r>
-        <w:rPr>
-          <w:rFonts w:ascii="inherit" w:hAnsi="inherit" w:cs="Arial"/>
-          <w:color w:val="666666"/>
-          <w:sz w:val="28"/>
-          <w:szCs w:val="28"/>
-          <w:bdr w:val="none" w:sz="0" w:space="0" w:color="auto" w:frame="1"/>
-        </w:rPr>
-        <w:t>InnoDB</w:t>
-      </w:r>
-      <w:proofErr w:type="spellEnd"/>
-      <w:r>
-        <w:rPr>
-          <w:rFonts w:ascii="inherit" w:hAnsi="inherit" w:cs="Arial"/>
-          <w:color w:val="666666"/>
-          <w:sz w:val="28"/>
-          <w:szCs w:val="28"/>
-          <w:bdr w:val="none" w:sz="0" w:space="0" w:color="auto" w:frame="1"/>
-        </w:rPr>
-        <w:t>.</w:t>
+      <w:r>
+        <w:rPr>
+          <w:rFonts w:ascii="inherit" w:hAnsi="inherit" w:cs="Arial"/>
+          <w:color w:val="666666"/>
+          <w:sz w:val="28"/>
+          <w:szCs w:val="28"/>
+          <w:bdr w:val="none" w:sz="0" w:space="0" w:color="auto" w:frame="1"/>
+        </w:rPr>
+        <w:t>InnoDB.</w:t>
       </w:r>
       <w:r>
         <w:rPr>
@@ -4127,27 +2683,15 @@
         </w:rPr>
         <w:br/>
       </w:r>
-      <w:proofErr w:type="spellStart"/>
-      <w:r>
-        <w:rPr>
-          <w:rFonts w:ascii="inherit" w:hAnsi="inherit" w:cs="Arial"/>
-          <w:color w:val="666666"/>
-          <w:sz w:val="28"/>
-          <w:szCs w:val="28"/>
-          <w:bdr w:val="none" w:sz="0" w:space="0" w:color="auto" w:frame="1"/>
-        </w:rPr>
-        <w:t>Blackhole</w:t>
-      </w:r>
-      <w:proofErr w:type="spellEnd"/>
-      <w:r>
-        <w:rPr>
-          <w:rFonts w:ascii="inherit" w:hAnsi="inherit" w:cs="Arial"/>
-          <w:color w:val="666666"/>
-          <w:sz w:val="28"/>
-          <w:szCs w:val="28"/>
-          <w:bdr w:val="none" w:sz="0" w:space="0" w:color="auto" w:frame="1"/>
-        </w:rPr>
-        <w:t>.</w:t>
+      <w:r>
+        <w:rPr>
+          <w:rFonts w:ascii="inherit" w:hAnsi="inherit" w:cs="Arial"/>
+          <w:color w:val="666666"/>
+          <w:sz w:val="28"/>
+          <w:szCs w:val="28"/>
+          <w:bdr w:val="none" w:sz="0" w:space="0" w:color="auto" w:frame="1"/>
+        </w:rPr>
+        <w:t>Blackhole.</w:t>
       </w:r>
     </w:p>
     <w:p>
@@ -4194,8 +2738,8 @@
 </file>
 
 <file path=word/numbering.xml><?xml version="1.0" encoding="utf-8"?>
-<w:numbering xmlns:wpc="http://schemas.microsoft.com/office/word/2010/wordprocessingCanvas" xmlns:mo="http://schemas.microsoft.com/office/mac/office/2008/main" xmlns:mc="http://schemas.openxmlformats.org/markup-compatibility/2006" xmlns:mv="urn:schemas-microsoft-com:mac:vml" xmlns:o="urn:schemas-microsoft-com:office:office" xmlns:r="http://schemas.openxmlformats.org/officeDocument/2006/relationships" xmlns:m="http://schemas.openxmlformats.org/officeDocument/2006/math" xmlns:v="urn:schemas-microsoft-com:vml" xmlns:wp14="http://schemas.microsoft.com/office/word/2010/wordprocessingDrawing" xmlns:wp="http://schemas.openxmlformats.org/drawingml/2006/wordprocessingDrawing" xmlns:w10="urn:schemas-microsoft-com:office:word" xmlns:w="http://schemas.openxmlformats.org/wordprocessingml/2006/main" xmlns:w14="http://schemas.microsoft.com/office/word/2010/wordml" xmlns:w15="http://schemas.microsoft.com/office/word/2012/wordml" xmlns:wpg="http://schemas.microsoft.com/office/word/2010/wordprocessingGroup" xmlns:wpi="http://schemas.microsoft.com/office/word/2010/wordprocessingInk" xmlns:wne="http://schemas.microsoft.com/office/word/2006/wordml" xmlns:wps="http://schemas.microsoft.com/office/word/2010/wordprocessingShape" mc:Ignorable="w14 w15 wp14">
-  <w:abstractNum w:abstractNumId="0">
+<w:numbering xmlns:wpc="http://schemas.microsoft.com/office/word/2010/wordprocessingCanvas" xmlns:cx="http://schemas.microsoft.com/office/drawing/2014/chartex" xmlns:cx1="http://schemas.microsoft.com/office/drawing/2015/9/8/chartex" xmlns:cx2="http://schemas.microsoft.com/office/drawing/2015/10/21/chartex" xmlns:cx3="http://schemas.microsoft.com/office/drawing/2016/5/9/chartex" xmlns:cx4="http://schemas.microsoft.com/office/drawing/2016/5/10/chartex" xmlns:cx5="http://schemas.microsoft.com/office/drawing/2016/5/11/chartex" xmlns:cx6="http://schemas.microsoft.com/office/drawing/2016/5/12/chartex" xmlns:cx7="http://schemas.microsoft.com/office/drawing/2016/5/13/chartex" xmlns:cx8="http://schemas.microsoft.com/office/drawing/2016/5/14/chartex" xmlns:mc="http://schemas.openxmlformats.org/markup-compatibility/2006" xmlns:aink="http://schemas.microsoft.com/office/drawing/2016/ink" xmlns:am3d="http://schemas.microsoft.com/office/drawing/2017/model3d" xmlns:o="urn:schemas-microsoft-com:office:office" xmlns:r="http://schemas.openxmlformats.org/officeDocument/2006/relationships" xmlns:m="http://schemas.openxmlformats.org/officeDocument/2006/math" xmlns:v="urn:schemas-microsoft-com:vml" xmlns:wp14="http://schemas.microsoft.com/office/word/2010/wordprocessingDrawing" xmlns:wp="http://schemas.openxmlformats.org/drawingml/2006/wordprocessingDrawing" xmlns:w10="urn:schemas-microsoft-com:office:word" xmlns:w="http://schemas.openxmlformats.org/wordprocessingml/2006/main" xmlns:w14="http://schemas.microsoft.com/office/word/2010/wordml" xmlns:w15="http://schemas.microsoft.com/office/word/2012/wordml" xmlns:w16cid="http://schemas.microsoft.com/office/word/2016/wordml/cid" xmlns:w16se="http://schemas.microsoft.com/office/word/2015/wordml/symex" xmlns:wpg="http://schemas.microsoft.com/office/word/2010/wordprocessingGroup" xmlns:wpi="http://schemas.microsoft.com/office/word/2010/wordprocessingInk" xmlns:wne="http://schemas.microsoft.com/office/word/2006/wordml" xmlns:wps="http://schemas.microsoft.com/office/word/2010/wordprocessingShape" mc:Ignorable="w14 w15 w16se w16cid wp14">
+  <w:abstractNum w:abstractNumId="0" w15:restartNumberingAfterBreak="0">
     <w:nsid w:val="0CE13D6D"/>
     <w:multiLevelType w:val="multilevel"/>
     <w:tmpl w:val="93522236"/>
@@ -4344,7 +2888,7 @@
       </w:rPr>
     </w:lvl>
   </w:abstractNum>
-  <w:abstractNum w:abstractNumId="1">
+  <w:abstractNum w:abstractNumId="1" w15:restartNumberingAfterBreak="0">
     <w:nsid w:val="50656F6A"/>
     <w:multiLevelType w:val="multilevel"/>
     <w:tmpl w:val="0652CB28"/>
@@ -4493,7 +3037,7 @@
       </w:rPr>
     </w:lvl>
   </w:abstractNum>
-  <w:abstractNum w:abstractNumId="2">
+  <w:abstractNum w:abstractNumId="2" w15:restartNumberingAfterBreak="0">
     <w:nsid w:val="707F0805"/>
     <w:multiLevelType w:val="multilevel"/>
     <w:tmpl w:val="923C8A40"/>
@@ -4642,7 +3186,7 @@
       </w:rPr>
     </w:lvl>
   </w:abstractNum>
-  <w:abstractNum w:abstractNumId="3">
+  <w:abstractNum w:abstractNumId="3" w15:restartNumberingAfterBreak="0">
     <w:nsid w:val="734F6293"/>
     <w:multiLevelType w:val="multilevel"/>
     <w:tmpl w:val="D83E611A"/>
@@ -4875,7 +3419,7 @@
 </file>
 
 <file path=word/styles.xml><?xml version="1.0" encoding="utf-8"?>
-<w:styles xmlns:mc="http://schemas.openxmlformats.org/markup-compatibility/2006" xmlns:r="http://schemas.openxmlformats.org/officeDocument/2006/relationships" xmlns:w="http://schemas.openxmlformats.org/wordprocessingml/2006/main" xmlns:w14="http://schemas.microsoft.com/office/word/2010/wordml" xmlns:w15="http://schemas.microsoft.com/office/word/2012/wordml" mc:Ignorable="w14 w15">
+<w:styles xmlns:mc="http://schemas.openxmlformats.org/markup-compatibility/2006" xmlns:r="http://schemas.openxmlformats.org/officeDocument/2006/relationships" xmlns:w="http://schemas.openxmlformats.org/wordprocessingml/2006/main" xmlns:w14="http://schemas.microsoft.com/office/word/2010/wordml" xmlns:w15="http://schemas.microsoft.com/office/word/2012/wordml" xmlns:w16cid="http://schemas.microsoft.com/office/word/2016/wordml/cid" xmlns:w16se="http://schemas.microsoft.com/office/word/2015/wordml/symex" mc:Ignorable="w14 w15 w16se w16cid">
   <w:docDefaults>
     <w:rPrDefault>
       <w:rPr>
@@ -4887,7 +3431,7 @@
     </w:rPrDefault>
     <w:pPrDefault/>
   </w:docDefaults>
-  <w:latentStyles w:defLockedState="0" w:defUIPriority="99" w:defSemiHidden="0" w:defUnhideWhenUsed="0" w:defQFormat="0" w:count="380">
+  <w:latentStyles w:defLockedState="0" w:defUIPriority="99" w:defSemiHidden="0" w:defUnhideWhenUsed="0" w:defQFormat="0" w:count="375">
     <w:lsdException w:name="Normal" w:uiPriority="0" w:qFormat="1"/>
     <w:lsdException w:name="heading 1" w:uiPriority="9" w:qFormat="1"/>
     <w:lsdException w:name="heading 2" w:semiHidden="1" w:uiPriority="9" w:unhideWhenUsed="1" w:qFormat="1"/>
@@ -5044,15 +3588,6 @@
     <w:lsdException w:name="Balloon Text" w:semiHidden="1" w:unhideWhenUsed="1"/>
     <w:lsdException w:name="Table Grid" w:uiPriority="39"/>
     <w:lsdException w:name="Table Theme" w:semiHidden="1" w:unhideWhenUsed="1"/>
-    <w:lsdException w:name="Note Level 1" w:semiHidden="1" w:unhideWhenUsed="1"/>
-    <w:lsdException w:name="Note Level 2" w:semiHidden="1" w:unhideWhenUsed="1"/>
-    <w:lsdException w:name="Note Level 3" w:semiHidden="1" w:unhideWhenUsed="1"/>
-    <w:lsdException w:name="Note Level 4" w:semiHidden="1" w:unhideWhenUsed="1"/>
-    <w:lsdException w:name="Note Level 5" w:semiHidden="1" w:unhideWhenUsed="1"/>
-    <w:lsdException w:name="Note Level 6" w:semiHidden="1" w:unhideWhenUsed="1"/>
-    <w:lsdException w:name="Note Level 7" w:semiHidden="1" w:unhideWhenUsed="1"/>
-    <w:lsdException w:name="Note Level 8" w:semiHidden="1" w:unhideWhenUsed="1"/>
-    <w:lsdException w:name="Note Level 9" w:semiHidden="1" w:unhideWhenUsed="1"/>
     <w:lsdException w:name="Placeholder Text" w:semiHidden="1"/>
     <w:lsdException w:name="No Spacing" w:uiPriority="1" w:qFormat="1"/>
     <w:lsdException w:name="Light Shading" w:uiPriority="60"/>

</xml_diff>